<commit_message>
update templates surat pengantar
</commit_message>
<xml_diff>
--- a/files/templates/surat_template_amg.docx
+++ b/files/templates/surat_template_amg.docx
@@ -1,6 +1,6 @@
 
 <file path=word/document.xml><?xml version="1.0" encoding="utf-8"?>
-<w:document xmlns:wpc="http://schemas.microsoft.com/office/word/2010/wordprocessingCanvas" xmlns:mc="http://schemas.openxmlformats.org/markup-compatibility/2006" xmlns:o="urn:schemas-microsoft-com:office:office" xmlns:r="http://schemas.openxmlformats.org/officeDocument/2006/relationships" xmlns:m="http://schemas.openxmlformats.org/officeDocument/2006/math" xmlns:v="urn:schemas-microsoft-com:vml" xmlns:wp14="http://schemas.microsoft.com/office/word/2010/wordprocessingDrawing" xmlns:wp="http://schemas.openxmlformats.org/drawingml/2006/wordprocessingDrawing" xmlns:w10="urn:schemas-microsoft-com:office:word" xmlns:w="http://schemas.openxmlformats.org/wordprocessingml/2006/main" xmlns:w14="http://schemas.microsoft.com/office/word/2010/wordml" xmlns:w15="http://schemas.microsoft.com/office/word/2012/wordml" xmlns:wpg="http://schemas.microsoft.com/office/word/2010/wordprocessingGroup" xmlns:wpi="http://schemas.microsoft.com/office/word/2010/wordprocessingInk" xmlns:wne="http://schemas.microsoft.com/office/word/2006/wordml" xmlns:wps="http://schemas.microsoft.com/office/word/2010/wordprocessingShape" mc:Ignorable="w14 w15 wp14">
+<w:document xmlns:wpc="http://schemas.microsoft.com/office/word/2010/wordprocessingCanvas" xmlns:cx="http://schemas.microsoft.com/office/drawing/2014/chartex" xmlns:cx1="http://schemas.microsoft.com/office/drawing/2015/9/8/chartex" xmlns:cx2="http://schemas.microsoft.com/office/drawing/2015/10/21/chartex" xmlns:cx3="http://schemas.microsoft.com/office/drawing/2016/5/9/chartex" xmlns:cx4="http://schemas.microsoft.com/office/drawing/2016/5/10/chartex" xmlns:cx5="http://schemas.microsoft.com/office/drawing/2016/5/11/chartex" xmlns:cx6="http://schemas.microsoft.com/office/drawing/2016/5/12/chartex" xmlns:cx7="http://schemas.microsoft.com/office/drawing/2016/5/13/chartex" xmlns:cx8="http://schemas.microsoft.com/office/drawing/2016/5/14/chartex" xmlns:mc="http://schemas.openxmlformats.org/markup-compatibility/2006" xmlns:aink="http://schemas.microsoft.com/office/drawing/2016/ink" xmlns:am3d="http://schemas.microsoft.com/office/drawing/2017/model3d" xmlns:o="urn:schemas-microsoft-com:office:office" xmlns:r="http://schemas.openxmlformats.org/officeDocument/2006/relationships" xmlns:m="http://schemas.openxmlformats.org/officeDocument/2006/math" xmlns:v="urn:schemas-microsoft-com:vml" xmlns:wp14="http://schemas.microsoft.com/office/word/2010/wordprocessingDrawing" xmlns:wp="http://schemas.openxmlformats.org/drawingml/2006/wordprocessingDrawing" xmlns:w10="urn:schemas-microsoft-com:office:word" xmlns:w="http://schemas.openxmlformats.org/wordprocessingml/2006/main" xmlns:w14="http://schemas.microsoft.com/office/word/2010/wordml" xmlns:w15="http://schemas.microsoft.com/office/word/2012/wordml" xmlns:w16cex="http://schemas.microsoft.com/office/word/2018/wordml/cex" xmlns:w16cid="http://schemas.microsoft.com/office/word/2016/wordml/cid" xmlns:w16="http://schemas.microsoft.com/office/word/2018/wordml" xmlns:w16se="http://schemas.microsoft.com/office/word/2015/wordml/symex" xmlns:wpg="http://schemas.microsoft.com/office/word/2010/wordprocessingGroup" xmlns:wpi="http://schemas.microsoft.com/office/word/2010/wordprocessingInk" xmlns:wne="http://schemas.microsoft.com/office/word/2006/wordml" xmlns:wps="http://schemas.microsoft.com/office/word/2010/wordprocessingShape" mc:Ignorable="w14 w15 w16se w16cid w16 w16cex wp14">
   <w:body>
     <w:p>
       <w:pPr>
@@ -8,28 +8,45 @@
         <w:spacing w:before="0"/>
         <w:jc w:val="center"/>
         <w:rPr>
-          <w:rFonts w:ascii="Times New Roman" w:hAnsi="Times New Roman" w:cs="Times New Roman"/>
+          <w:rFonts w:ascii="Bookman Old Style" w:hAnsi="Bookman Old Style" w:cs="Times New Roman"/>
           <w:b/>
           <w:color w:val="000000" w:themeColor="text1"/>
+          <w:sz w:val="26"/>
+          <w:szCs w:val="26"/>
           <w:lang w:val="en-US"/>
         </w:rPr>
       </w:pPr>
       <w:r>
         <w:rPr>
-          <w:rFonts w:ascii="Times New Roman" w:hAnsi="Times New Roman" w:cs="Times New Roman"/>
+          <w:rFonts w:ascii="Bookman Old Style" w:hAnsi="Bookman Old Style" w:cs="Times New Roman"/>
           <w:b/>
           <w:color w:val="000000" w:themeColor="text1"/>
-        </w:rPr>
-        <w:t xml:space="preserve">PENGADILAN </w:t>
-      </w:r>
-      <w:r>
-        <w:rPr>
-          <w:rFonts w:ascii="Times New Roman" w:hAnsi="Times New Roman" w:cs="Times New Roman"/>
+          <w:sz w:val="26"/>
+          <w:szCs w:val="26"/>
+          <w:lang w:val="en-US"/>
+        </w:rPr>
+        <w:t>MAHKAMAH AGUNG REPUBLIK INDONESIA</w:t>
+      </w:r>
+    </w:p>
+    <w:p>
+      <w:pPr>
+        <w:rPr>
+          <w:rFonts w:ascii="Bookman Old Style" w:hAnsi="Bookman Old Style"/>
           <w:b/>
-          <w:color w:val="000000" w:themeColor="text1"/>
-          <w:lang w:val="en-US"/>
-        </w:rPr>
-        <w:t>AGAMA AMURANG</w:t>
+          <w:bCs/>
+          <w:sz w:val="26"/>
+          <w:szCs w:val="26"/>
+        </w:rPr>
+      </w:pPr>
+      <w:r>
+        <w:rPr>
+          <w:rFonts w:ascii="Bookman Old Style" w:hAnsi="Bookman Old Style"/>
+          <w:b/>
+          <w:bCs/>
+          <w:sz w:val="26"/>
+          <w:szCs w:val="26"/>
+        </w:rPr>
+        <w:t>DIREKTORAT JENDERAL BADAN PERADILAN AGAMA</w:t>
       </w:r>
     </w:p>
     <w:p>
@@ -38,53 +55,34 @@
         <w:spacing w:before="0"/>
         <w:jc w:val="center"/>
         <w:rPr>
-          <w:rFonts w:ascii="Times New Roman" w:hAnsi="Times New Roman" w:cs="Times New Roman"/>
+          <w:rFonts w:ascii="Bookman Old Style" w:hAnsi="Bookman Old Style" w:cs="Times New Roman"/>
+          <w:b/>
           <w:color w:val="000000" w:themeColor="text1"/>
-          <w:sz w:val="22"/>
-          <w:szCs w:val="22"/>
+          <w:sz w:val="26"/>
+          <w:szCs w:val="26"/>
           <w:lang w:val="en-US"/>
         </w:rPr>
       </w:pPr>
       <w:r>
         <w:rPr>
-          <w:rFonts w:ascii="Times New Roman" w:hAnsi="Times New Roman" w:cs="Times New Roman"/>
+          <w:rFonts w:ascii="Bookman Old Style" w:hAnsi="Bookman Old Style" w:cs="Times New Roman"/>
+          <w:b/>
           <w:color w:val="000000" w:themeColor="text1"/>
-          <w:sz w:val="22"/>
-          <w:szCs w:val="22"/>
-        </w:rPr>
-        <w:t xml:space="preserve">Jl. </w:t>
-      </w:r>
-      <w:r>
-        <w:rPr>
-          <w:rFonts w:ascii="Times New Roman" w:hAnsi="Times New Roman" w:cs="Times New Roman"/>
+          <w:sz w:val="26"/>
+          <w:szCs w:val="26"/>
+        </w:rPr>
+        <w:t xml:space="preserve">PENGADILAN </w:t>
+      </w:r>
+      <w:r>
+        <w:rPr>
+          <w:rFonts w:ascii="Bookman Old Style" w:hAnsi="Bookman Old Style" w:cs="Times New Roman"/>
+          <w:b/>
           <w:color w:val="000000" w:themeColor="text1"/>
-          <w:sz w:val="22"/>
-          <w:szCs w:val="22"/>
+          <w:sz w:val="26"/>
+          <w:szCs w:val="26"/>
           <w:lang w:val="en-US"/>
         </w:rPr>
-        <w:t xml:space="preserve">Trans Sulawesi, </w:t>
-      </w:r>
-      <w:proofErr w:type="spellStart"/>
-      <w:r>
-        <w:rPr>
-          <w:rFonts w:ascii="Times New Roman" w:hAnsi="Times New Roman" w:cs="Times New Roman"/>
-          <w:color w:val="000000" w:themeColor="text1"/>
-          <w:sz w:val="22"/>
-          <w:szCs w:val="22"/>
-          <w:lang w:val="en-US"/>
-        </w:rPr>
-        <w:t>Amurang</w:t>
-      </w:r>
-      <w:proofErr w:type="spellEnd"/>
-      <w:r>
-        <w:rPr>
-          <w:rFonts w:ascii="Times New Roman" w:hAnsi="Times New Roman" w:cs="Times New Roman"/>
-          <w:color w:val="000000" w:themeColor="text1"/>
-          <w:sz w:val="22"/>
-          <w:szCs w:val="22"/>
-          <w:lang w:val="en-US"/>
-        </w:rPr>
-        <w:t xml:space="preserve"> – Sulawesi Utara</w:t>
+        <w:t>AGAMA AMURANG</w:t>
       </w:r>
     </w:p>
     <w:p>
@@ -93,98 +91,41 @@
         <w:spacing w:before="0"/>
         <w:jc w:val="center"/>
         <w:rPr>
-          <w:rFonts w:ascii="Times New Roman" w:hAnsi="Times New Roman" w:cs="Times New Roman"/>
+          <w:rFonts w:ascii="Bookman Old Style" w:hAnsi="Bookman Old Style" w:cs="Times New Roman"/>
           <w:color w:val="000000" w:themeColor="text1"/>
-          <w:sz w:val="22"/>
-          <w:szCs w:val="22"/>
+          <w:sz w:val="16"/>
+          <w:szCs w:val="16"/>
           <w:lang w:val="en-US"/>
         </w:rPr>
       </w:pPr>
-      <w:proofErr w:type="spellStart"/>
-      <w:r>
-        <w:rPr>
-          <w:rFonts w:ascii="Times New Roman" w:hAnsi="Times New Roman" w:cs="Times New Roman"/>
+      <w:r>
+        <w:rPr>
+          <w:rFonts w:ascii="Bookman Old Style" w:hAnsi="Bookman Old Style" w:cs="Times New Roman"/>
           <w:color w:val="000000" w:themeColor="text1"/>
-          <w:sz w:val="22"/>
-          <w:szCs w:val="22"/>
+          <w:sz w:val="16"/>
+          <w:szCs w:val="16"/>
+        </w:rPr>
+        <w:t xml:space="preserve">Jl. </w:t>
+      </w:r>
+      <w:r>
+        <w:rPr>
+          <w:rFonts w:ascii="Bookman Old Style" w:hAnsi="Bookman Old Style" w:cs="Times New Roman"/>
+          <w:color w:val="000000" w:themeColor="text1"/>
+          <w:sz w:val="16"/>
+          <w:szCs w:val="16"/>
           <w:lang w:val="en-US"/>
         </w:rPr>
-        <w:t>Telp</w:t>
-      </w:r>
-      <w:proofErr w:type="spellEnd"/>
-      <w:r>
-        <w:rPr>
-          <w:rFonts w:ascii="Times New Roman" w:hAnsi="Times New Roman" w:cs="Times New Roman"/>
+        <w:t>Trans Sulawesi, Amurang</w:t>
+      </w:r>
+      <w:r>
+        <w:rPr>
+          <w:rFonts w:ascii="Bookman Old Style" w:hAnsi="Bookman Old Style" w:cs="Times New Roman"/>
           <w:color w:val="000000" w:themeColor="text1"/>
-          <w:sz w:val="22"/>
-          <w:szCs w:val="22"/>
+          <w:sz w:val="16"/>
+          <w:szCs w:val="16"/>
           <w:lang w:val="en-US"/>
         </w:rPr>
-        <w:t>. (0430) 21407</w:t>
-      </w:r>
-      <w:r>
-        <w:rPr>
-          <w:rFonts w:ascii="Times New Roman" w:hAnsi="Times New Roman" w:cs="Times New Roman"/>
-          <w:color w:val="000000" w:themeColor="text1"/>
-          <w:sz w:val="22"/>
-          <w:szCs w:val="22"/>
-          <w:lang w:val="en-US"/>
-        </w:rPr>
-        <w:t>, F</w:t>
-      </w:r>
-      <w:r>
-        <w:rPr>
-          <w:rFonts w:ascii="Times New Roman" w:hAnsi="Times New Roman" w:cs="Times New Roman"/>
-          <w:color w:val="000000" w:themeColor="text1"/>
-          <w:sz w:val="22"/>
-          <w:szCs w:val="22"/>
-          <w:lang w:val="en-US"/>
-        </w:rPr>
-        <w:t xml:space="preserve">ax. (0430) 21287 </w:t>
-      </w:r>
-      <w:proofErr w:type="spellStart"/>
-      <w:r>
-        <w:rPr>
-          <w:rFonts w:ascii="Times New Roman" w:hAnsi="Times New Roman" w:cs="Times New Roman"/>
-          <w:color w:val="000000" w:themeColor="text1"/>
-          <w:sz w:val="22"/>
-          <w:szCs w:val="22"/>
-          <w:lang w:val="en-US"/>
-        </w:rPr>
-        <w:t>Kode</w:t>
-      </w:r>
-      <w:proofErr w:type="spellEnd"/>
-      <w:r>
-        <w:rPr>
-          <w:rFonts w:ascii="Times New Roman" w:hAnsi="Times New Roman" w:cs="Times New Roman"/>
-          <w:color w:val="000000" w:themeColor="text1"/>
-          <w:sz w:val="22"/>
-          <w:szCs w:val="22"/>
-          <w:lang w:val="en-US"/>
-        </w:rPr>
-        <w:t xml:space="preserve"> </w:t>
-      </w:r>
-      <w:proofErr w:type="spellStart"/>
-      <w:r>
-        <w:rPr>
-          <w:rFonts w:ascii="Times New Roman" w:hAnsi="Times New Roman" w:cs="Times New Roman"/>
-          <w:color w:val="000000" w:themeColor="text1"/>
-          <w:sz w:val="22"/>
-          <w:szCs w:val="22"/>
-          <w:lang w:val="en-US"/>
-        </w:rPr>
-        <w:t>Pos</w:t>
-      </w:r>
-      <w:proofErr w:type="spellEnd"/>
-      <w:r>
-        <w:rPr>
-          <w:rFonts w:ascii="Times New Roman" w:hAnsi="Times New Roman" w:cs="Times New Roman"/>
-          <w:color w:val="000000" w:themeColor="text1"/>
-          <w:sz w:val="22"/>
-          <w:szCs w:val="22"/>
-          <w:lang w:val="en-US"/>
-        </w:rPr>
-        <w:t xml:space="preserve"> 95954</w:t>
+        <w:t xml:space="preserve"> – Sulawesi Utara</w:t>
       </w:r>
     </w:p>
     <w:p>
@@ -193,22 +134,66 @@
         <w:spacing w:before="0"/>
         <w:jc w:val="center"/>
         <w:rPr>
-          <w:rFonts w:ascii="Times New Roman" w:hAnsi="Times New Roman" w:cs="Times New Roman"/>
+          <w:rFonts w:ascii="Bookman Old Style" w:hAnsi="Bookman Old Style" w:cs="Times New Roman"/>
+          <w:color w:val="000000" w:themeColor="text1"/>
+          <w:sz w:val="16"/>
+          <w:szCs w:val="16"/>
+          <w:lang w:val="en-US"/>
+        </w:rPr>
+      </w:pPr>
+      <w:r>
+        <w:rPr>
+          <w:rFonts w:ascii="Bookman Old Style" w:hAnsi="Bookman Old Style" w:cs="Times New Roman"/>
+          <w:color w:val="000000" w:themeColor="text1"/>
+          <w:sz w:val="16"/>
+          <w:szCs w:val="16"/>
+          <w:lang w:val="en-US"/>
+        </w:rPr>
+        <w:t>Telp. (0430) 21407</w:t>
+      </w:r>
+      <w:r>
+        <w:rPr>
+          <w:rFonts w:ascii="Bookman Old Style" w:hAnsi="Bookman Old Style" w:cs="Times New Roman"/>
+          <w:color w:val="000000" w:themeColor="text1"/>
+          <w:sz w:val="16"/>
+          <w:szCs w:val="16"/>
+          <w:lang w:val="en-US"/>
+        </w:rPr>
+        <w:t>, F</w:t>
+      </w:r>
+      <w:r>
+        <w:rPr>
+          <w:rFonts w:ascii="Bookman Old Style" w:hAnsi="Bookman Old Style" w:cs="Times New Roman"/>
+          <w:color w:val="000000" w:themeColor="text1"/>
+          <w:sz w:val="16"/>
+          <w:szCs w:val="16"/>
+          <w:lang w:val="en-US"/>
+        </w:rPr>
+        <w:t>ax. (0430) 21287 Kode Pos 95954</w:t>
+      </w:r>
+    </w:p>
+    <w:p>
+      <w:pPr>
+        <w:pStyle w:val="Heading1"/>
+        <w:spacing w:before="0"/>
+        <w:jc w:val="center"/>
+        <w:rPr>
+          <w:rFonts w:ascii="Bookman Old Style" w:hAnsi="Bookman Old Style" w:cs="Times New Roman"/>
           <w:i/>
           <w:color w:val="000000" w:themeColor="text1"/>
-          <w:sz w:val="22"/>
-          <w:szCs w:val="22"/>
+          <w:sz w:val="16"/>
+          <w:szCs w:val="16"/>
           <w:lang w:val="en-US"/>
         </w:rPr>
       </w:pPr>
       <w:r>
         <w:rPr>
-          <w:rFonts w:ascii="Times New Roman" w:hAnsi="Times New Roman" w:cs="Times New Roman"/>
+          <w:rFonts w:ascii="Bookman Old Style" w:hAnsi="Bookman Old Style" w:cs="Times New Roman"/>
           <w:i/>
           <w:noProof/>
           <w:color w:val="0000FF"/>
-          <w:sz w:val="22"/>
-          <w:szCs w:val="22"/>
+          <w:sz w:val="16"/>
+          <w:szCs w:val="16"/>
           <w:u w:val="single"/>
           <w:lang w:val="en-US"/>
         </w:rPr>
@@ -264,31 +249,31 @@
       </w:r>
       <w:r>
         <w:rPr>
-          <w:rFonts w:ascii="Times New Roman" w:hAnsi="Times New Roman" w:cs="Times New Roman"/>
+          <w:rFonts w:ascii="Bookman Old Style" w:hAnsi="Bookman Old Style" w:cs="Times New Roman"/>
           <w:i/>
           <w:color w:val="000000" w:themeColor="text1"/>
-          <w:sz w:val="22"/>
-          <w:szCs w:val="22"/>
+          <w:sz w:val="16"/>
+          <w:szCs w:val="16"/>
         </w:rPr>
         <w:t>Website : www. pa-amurang</w:t>
       </w:r>
       <w:r>
         <w:rPr>
-          <w:rFonts w:ascii="Times New Roman" w:hAnsi="Times New Roman" w:cs="Times New Roman"/>
+          <w:rFonts w:ascii="Bookman Old Style" w:hAnsi="Bookman Old Style" w:cs="Times New Roman"/>
           <w:i/>
           <w:color w:val="000000" w:themeColor="text1"/>
-          <w:sz w:val="22"/>
-          <w:szCs w:val="22"/>
+          <w:sz w:val="16"/>
+          <w:szCs w:val="16"/>
         </w:rPr>
         <w:t xml:space="preserve">.go.id   -  </w:t>
       </w:r>
       <w:r>
         <w:rPr>
-          <w:rFonts w:ascii="Times New Roman" w:hAnsi="Times New Roman" w:cs="Times New Roman"/>
+          <w:rFonts w:ascii="Bookman Old Style" w:hAnsi="Bookman Old Style" w:cs="Times New Roman"/>
           <w:i/>
           <w:color w:val="000000" w:themeColor="text1"/>
-          <w:sz w:val="22"/>
-          <w:szCs w:val="22"/>
+          <w:sz w:val="16"/>
+          <w:szCs w:val="16"/>
           <w:lang w:val="en-US"/>
         </w:rPr>
         <w:t xml:space="preserve">Email: </w:t>
@@ -297,10 +282,10 @@
         <w:r>
           <w:rPr>
             <w:rStyle w:val="Hyperlink"/>
-            <w:rFonts w:ascii="Times New Roman" w:hAnsi="Times New Roman" w:cs="Times New Roman"/>
+            <w:rFonts w:ascii="Bookman Old Style" w:hAnsi="Bookman Old Style" w:cs="Times New Roman"/>
             <w:i/>
-            <w:sz w:val="22"/>
-            <w:szCs w:val="22"/>
+            <w:sz w:val="16"/>
+            <w:szCs w:val="16"/>
             <w:lang w:val="en-US"/>
           </w:rPr>
           <w:t>pengadilanagamaamurang@ymail.com</w:t>
@@ -365,236 +350,69 @@
       <w:pPr>
         <w:rPr>
           <w:rFonts w:ascii="Arial" w:hAnsi="Arial" w:cs="Arial"/>
-          <w:b/>
-          <w:sz w:val="22"/>
-          <w:szCs w:val="22"/>
-          <w:u w:val="single"/>
-        </w:rPr>
-      </w:pPr>
-    </w:p>
-    <w:p>
-      <w:pPr>
-        <w:jc w:val="right"/>
-        <w:rPr>
-          <w:rFonts w:ascii="Arial" w:hAnsi="Arial" w:cs="Arial"/>
           <w:bCs/>
           <w:sz w:val="22"/>
           <w:szCs w:val="22"/>
         </w:rPr>
       </w:pPr>
-      <w:proofErr w:type="spellStart"/>
-      <w:r>
+    </w:p>
+    <w:p>
+      <w:pPr>
         <w:rPr>
           <w:rFonts w:ascii="Arial" w:hAnsi="Arial" w:cs="Arial"/>
           <w:bCs/>
           <w:sz w:val="22"/>
           <w:szCs w:val="22"/>
         </w:rPr>
+      </w:pPr>
+    </w:p>
+    <w:p>
+      <w:pPr>
+        <w:rPr>
+          <w:rFonts w:ascii="Arial" w:hAnsi="Arial" w:cs="Arial"/>
+          <w:bCs/>
+        </w:rPr>
+      </w:pPr>
+      <w:r>
+        <w:rPr>
+          <w:rFonts w:ascii="Arial" w:hAnsi="Arial" w:cs="Arial"/>
+          <w:bCs/>
+        </w:rPr>
         <w:t>Amurang</w:t>
       </w:r>
-      <w:proofErr w:type="spellEnd"/>
       <w:r>
         <w:rPr>
           <w:rFonts w:ascii="Arial" w:hAnsi="Arial" w:cs="Arial"/>
           <w:bCs/>
-          <w:sz w:val="22"/>
-          <w:szCs w:val="22"/>
-        </w:rPr>
-        <w:t>, ${</w:t>
-      </w:r>
-      <w:proofErr w:type="spellStart"/>
-      <w:r>
-        <w:rPr>
-          <w:rFonts w:ascii="Arial" w:hAnsi="Arial" w:cs="Arial"/>
-          <w:bCs/>
-          <w:sz w:val="22"/>
-          <w:szCs w:val="22"/>
-        </w:rPr>
-        <w:t>tgl_register</w:t>
-      </w:r>
-      <w:proofErr w:type="spellEnd"/>
-      <w:r>
-        <w:rPr>
-          <w:rFonts w:ascii="Arial" w:hAnsi="Arial" w:cs="Arial"/>
-          <w:bCs/>
-          <w:sz w:val="22"/>
-          <w:szCs w:val="22"/>
-        </w:rPr>
-        <w:t>}</w:t>
-      </w:r>
-    </w:p>
-    <w:p>
-      <w:pPr>
-        <w:jc w:val="right"/>
-        <w:rPr>
-          <w:rFonts w:ascii="Arial" w:hAnsi="Arial" w:cs="Arial"/>
-          <w:bCs/>
-          <w:sz w:val="22"/>
-          <w:szCs w:val="22"/>
-        </w:rPr>
-      </w:pPr>
-    </w:p>
-    <w:p>
-      <w:pPr>
-        <w:jc w:val="center"/>
-        <w:rPr>
-          <w:rFonts w:ascii="Arial" w:hAnsi="Arial" w:cs="Arial"/>
-          <w:b/>
-          <w:sz w:val="22"/>
-          <w:szCs w:val="22"/>
-          <w:u w:val="single"/>
-        </w:rPr>
-      </w:pPr>
-      <w:r>
-        <w:rPr>
-          <w:rFonts w:ascii="Arial" w:hAnsi="Arial" w:cs="Arial"/>
-          <w:b/>
-          <w:sz w:val="22"/>
-          <w:szCs w:val="22"/>
-          <w:u w:val="single"/>
-        </w:rPr>
-        <w:t xml:space="preserve">S U R A T   </w:t>
-      </w:r>
-      <w:r>
-        <w:rPr>
-          <w:rFonts w:ascii="Arial" w:hAnsi="Arial" w:cs="Arial"/>
-          <w:b/>
-          <w:sz w:val="22"/>
-          <w:szCs w:val="22"/>
-          <w:u w:val="single"/>
-        </w:rPr>
-        <w:t>P E N G A N T A R</w:t>
-      </w:r>
-    </w:p>
-    <w:p>
-      <w:pPr>
-        <w:jc w:val="center"/>
-        <w:rPr>
-          <w:rFonts w:ascii="Arial" w:hAnsi="Arial" w:cs="Arial"/>
-          <w:sz w:val="22"/>
-          <w:szCs w:val="22"/>
-        </w:rPr>
-      </w:pPr>
-      <w:proofErr w:type="spellStart"/>
-      <w:proofErr w:type="gramStart"/>
-      <w:r>
-        <w:rPr>
-          <w:rFonts w:ascii="Arial" w:hAnsi="Arial" w:cs="Arial"/>
-          <w:sz w:val="22"/>
-          <w:szCs w:val="22"/>
-        </w:rPr>
-        <w:t>Nomor</w:t>
-      </w:r>
-      <w:proofErr w:type="spellEnd"/>
-      <w:r>
-        <w:rPr>
-          <w:rFonts w:ascii="Arial" w:hAnsi="Arial" w:cs="Arial"/>
-          <w:sz w:val="22"/>
-          <w:szCs w:val="22"/>
-        </w:rPr>
-        <w:t xml:space="preserve"> :</w:t>
-      </w:r>
-      <w:proofErr w:type="gramEnd"/>
-      <w:r>
-        <w:rPr>
-          <w:rFonts w:ascii="Arial" w:hAnsi="Arial" w:cs="Arial"/>
-          <w:sz w:val="22"/>
-          <w:szCs w:val="22"/>
-        </w:rPr>
-        <w:t xml:space="preserve"> ${</w:t>
-      </w:r>
-      <w:proofErr w:type="spellStart"/>
-      <w:r>
-        <w:rPr>
-          <w:rFonts w:ascii="Arial" w:hAnsi="Arial" w:cs="Arial"/>
-          <w:sz w:val="22"/>
-          <w:szCs w:val="22"/>
-        </w:rPr>
-        <w:t>no_surat</w:t>
-      </w:r>
-      <w:proofErr w:type="spellEnd"/>
-      <w:r>
-        <w:rPr>
-          <w:rFonts w:ascii="Arial" w:hAnsi="Arial" w:cs="Arial"/>
-          <w:sz w:val="22"/>
-          <w:szCs w:val="22"/>
-        </w:rPr>
-        <w:t>}</w:t>
-      </w:r>
-    </w:p>
-    <w:p>
-      <w:pPr>
-        <w:jc w:val="center"/>
-        <w:rPr>
-          <w:rFonts w:ascii="Arial" w:hAnsi="Arial" w:cs="Arial"/>
-          <w:sz w:val="22"/>
-          <w:szCs w:val="22"/>
-        </w:rPr>
-      </w:pPr>
-    </w:p>
-    <w:p>
-      <w:pPr>
-        <w:jc w:val="center"/>
-        <w:rPr>
-          <w:rFonts w:ascii="Arial" w:hAnsi="Arial" w:cs="Arial"/>
-          <w:sz w:val="22"/>
-          <w:szCs w:val="22"/>
-        </w:rPr>
-      </w:pPr>
+        </w:rPr>
+        <w:t>, ${tgl_register}</w:t>
+      </w:r>
     </w:p>
     <w:p>
       <w:pPr>
         <w:spacing w:line="360" w:lineRule="auto"/>
         <w:rPr>
           <w:rFonts w:ascii="Arial" w:hAnsi="Arial" w:cs="Arial"/>
-          <w:sz w:val="22"/>
-          <w:szCs w:val="22"/>
           <w:lang w:val="id-ID"/>
         </w:rPr>
       </w:pPr>
-      <w:proofErr w:type="spellStart"/>
-      <w:r>
-        <w:rPr>
-          <w:rFonts w:ascii="Arial" w:hAnsi="Arial" w:cs="Arial"/>
-          <w:sz w:val="22"/>
-          <w:szCs w:val="22"/>
-        </w:rPr>
-        <w:t>Kepada</w:t>
-      </w:r>
-      <w:proofErr w:type="spellEnd"/>
     </w:p>
     <w:p>
       <w:pPr>
         <w:spacing w:line="360" w:lineRule="auto"/>
         <w:rPr>
           <w:rFonts w:ascii="Arial" w:hAnsi="Arial" w:cs="Arial"/>
-          <w:sz w:val="22"/>
-          <w:szCs w:val="22"/>
-        </w:rPr>
-      </w:pPr>
-      <w:proofErr w:type="spellStart"/>
-      <w:r>
-        <w:rPr>
-          <w:rFonts w:ascii="Arial" w:hAnsi="Arial" w:cs="Arial"/>
-          <w:sz w:val="22"/>
-          <w:szCs w:val="22"/>
-        </w:rPr>
-        <w:t>Yth</w:t>
-      </w:r>
-      <w:proofErr w:type="spellEnd"/>
-      <w:r>
-        <w:rPr>
-          <w:rFonts w:ascii="Arial" w:hAnsi="Arial" w:cs="Arial"/>
-          <w:sz w:val="22"/>
-          <w:szCs w:val="22"/>
-        </w:rPr>
-        <w:t>.</w:t>
-      </w:r>
-      <w:r>
-        <w:rPr>
-          <w:rFonts w:ascii="Arial" w:hAnsi="Arial" w:cs="Arial"/>
-          <w:sz w:val="22"/>
-          <w:szCs w:val="22"/>
+        </w:rPr>
+      </w:pPr>
+      <w:r>
+        <w:rPr>
+          <w:rFonts w:ascii="Arial" w:hAnsi="Arial" w:cs="Arial"/>
+        </w:rPr>
+        <w:t>Yth.</w:t>
+      </w:r>
+      <w:r>
+        <w:rPr>
+          <w:rFonts w:ascii="Arial" w:hAnsi="Arial" w:cs="Arial"/>
           <w:lang w:val="id-ID"/>
         </w:rPr>
         <w:t>Ketua Pengadilan</w:t>
@@ -602,8 +420,6 @@
       <w:r>
         <w:rPr>
           <w:rFonts w:ascii="Arial" w:hAnsi="Arial" w:cs="Arial"/>
-          <w:sz w:val="22"/>
-          <w:szCs w:val="22"/>
         </w:rPr>
         <w:t xml:space="preserve"> Tinggi Agama Manado</w:t>
       </w:r>
@@ -614,16 +430,12 @@
         <w:ind w:firstLine="720"/>
         <w:rPr>
           <w:rFonts w:ascii="Arial" w:hAnsi="Arial" w:cs="Arial"/>
-          <w:sz w:val="22"/>
-          <w:szCs w:val="22"/>
           <w:lang w:val="id-ID"/>
         </w:rPr>
       </w:pPr>
       <w:r>
         <w:rPr>
           <w:rFonts w:ascii="Arial" w:hAnsi="Arial" w:cs="Arial"/>
-          <w:sz w:val="22"/>
-          <w:szCs w:val="22"/>
           <w:lang w:val="id-ID"/>
         </w:rPr>
         <w:t>Di –</w:t>
@@ -635,16 +447,12 @@
         <w:ind w:left="720" w:firstLine="414"/>
         <w:rPr>
           <w:rFonts w:ascii="Arial" w:hAnsi="Arial" w:cs="Arial"/>
-          <w:sz w:val="22"/>
-          <w:szCs w:val="22"/>
           <w:lang w:val="en-ID"/>
         </w:rPr>
       </w:pPr>
       <w:r>
         <w:rPr>
           <w:rFonts w:ascii="Arial" w:hAnsi="Arial" w:cs="Arial"/>
-          <w:sz w:val="22"/>
-          <w:szCs w:val="22"/>
           <w:lang w:val="en-ID"/>
         </w:rPr>
         <w:t>Manado</w:t>
@@ -652,66 +460,54 @@
     </w:p>
     <w:p>
       <w:pPr>
-        <w:rPr>
-          <w:rFonts w:cs="Arial"/>
-          <w:lang w:val="id-ID"/>
-        </w:rPr>
-      </w:pPr>
-    </w:p>
-    <w:p>
-      <w:pPr>
-        <w:rPr>
-          <w:rFonts w:ascii="Arial" w:hAnsi="Arial" w:cs="Arial"/>
-          <w:iCs/>
-        </w:rPr>
-      </w:pPr>
-      <w:proofErr w:type="spellStart"/>
-      <w:r>
-        <w:rPr>
-          <w:rFonts w:ascii="Arial" w:hAnsi="Arial" w:cs="Arial"/>
-          <w:iCs/>
-        </w:rPr>
-        <w:t>Assalamu’alaikum</w:t>
-      </w:r>
-      <w:proofErr w:type="spellEnd"/>
-      <w:r>
-        <w:rPr>
-          <w:rFonts w:ascii="Arial" w:hAnsi="Arial" w:cs="Arial"/>
-          <w:iCs/>
-        </w:rPr>
-        <w:t xml:space="preserve"> </w:t>
-      </w:r>
-      <w:proofErr w:type="spellStart"/>
-      <w:r>
-        <w:rPr>
-          <w:rFonts w:ascii="Arial" w:hAnsi="Arial" w:cs="Arial"/>
-          <w:iCs/>
-        </w:rPr>
-        <w:t>Warahmatullahi</w:t>
-      </w:r>
-      <w:proofErr w:type="spellEnd"/>
-      <w:r>
-        <w:rPr>
-          <w:rFonts w:ascii="Arial" w:hAnsi="Arial" w:cs="Arial"/>
-          <w:iCs/>
-        </w:rPr>
-        <w:t xml:space="preserve"> </w:t>
-      </w:r>
-      <w:proofErr w:type="spellStart"/>
-      <w:r>
-        <w:rPr>
-          <w:rFonts w:ascii="Arial" w:hAnsi="Arial" w:cs="Arial"/>
-          <w:iCs/>
-        </w:rPr>
-        <w:t>Wabarakatuh</w:t>
-      </w:r>
-      <w:proofErr w:type="spellEnd"/>
-      <w:r>
-        <w:rPr>
-          <w:rFonts w:ascii="Arial" w:hAnsi="Arial" w:cs="Arial"/>
-          <w:iCs/>
-        </w:rPr>
-        <w:t>.</w:t>
+        <w:spacing w:line="360" w:lineRule="auto"/>
+        <w:ind w:left="720" w:firstLine="414"/>
+        <w:rPr>
+          <w:rFonts w:ascii="Arial" w:hAnsi="Arial" w:cs="Arial"/>
+          <w:lang w:val="en-ID"/>
+        </w:rPr>
+      </w:pPr>
+    </w:p>
+    <w:p>
+      <w:pPr>
+        <w:spacing w:line="360" w:lineRule="auto"/>
+        <w:ind w:left="720" w:firstLine="414"/>
+        <w:rPr>
+          <w:rFonts w:ascii="Arial" w:hAnsi="Arial" w:cs="Arial"/>
+          <w:lang w:val="en-ID"/>
+        </w:rPr>
+      </w:pPr>
+    </w:p>
+    <w:p>
+      <w:pPr>
+        <w:jc w:val="center"/>
+        <w:rPr>
+          <w:rFonts w:ascii="Arial" w:hAnsi="Arial" w:cs="Arial"/>
+          <w:b/>
+          <w:u w:val="single"/>
+        </w:rPr>
+      </w:pPr>
+      <w:r>
+        <w:rPr>
+          <w:rFonts w:ascii="Arial" w:hAnsi="Arial" w:cs="Arial"/>
+          <w:b/>
+          <w:u w:val="single"/>
+        </w:rPr>
+        <w:t>S U R A T   P E N G A N T A R</w:t>
+      </w:r>
+    </w:p>
+    <w:p>
+      <w:pPr>
+        <w:jc w:val="center"/>
+        <w:rPr>
+          <w:rFonts w:ascii="Arial" w:hAnsi="Arial" w:cs="Arial"/>
+        </w:rPr>
+      </w:pPr>
+      <w:r>
+        <w:rPr>
+          <w:rFonts w:ascii="Arial" w:hAnsi="Arial" w:cs="Arial"/>
+        </w:rPr>
+        <w:t>Nomor : ${no_surat}</w:t>
       </w:r>
     </w:p>
     <w:p>
@@ -960,61 +756,17 @@
                 <w:rFonts w:ascii="Arial" w:hAnsi="Arial" w:cs="Arial"/>
               </w:rPr>
             </w:pPr>
-            <w:proofErr w:type="spellStart"/>
             <w:r>
               <w:rPr>
                 <w:rFonts w:ascii="Arial" w:hAnsi="Arial" w:cs="Arial"/>
               </w:rPr>
-              <w:t>Berkas</w:t>
+              <w:t>Berkas Perkara Banding Nomor</w:t>
             </w:r>
-            <w:proofErr w:type="spellEnd"/>
             <w:r>
               <w:rPr>
                 <w:rFonts w:ascii="Arial" w:hAnsi="Arial" w:cs="Arial"/>
               </w:rPr>
-              <w:t xml:space="preserve"> </w:t>
-            </w:r>
-            <w:proofErr w:type="spellStart"/>
-            <w:r>
-              <w:rPr>
-                <w:rFonts w:ascii="Arial" w:hAnsi="Arial" w:cs="Arial"/>
-              </w:rPr>
-              <w:t>Perkara</w:t>
-            </w:r>
-            <w:proofErr w:type="spellEnd"/>
-            <w:r>
-              <w:rPr>
-                <w:rFonts w:ascii="Arial" w:hAnsi="Arial" w:cs="Arial"/>
-              </w:rPr>
-              <w:t xml:space="preserve"> Banding </w:t>
-            </w:r>
-            <w:proofErr w:type="spellStart"/>
-            <w:r>
-              <w:rPr>
-                <w:rFonts w:ascii="Arial" w:hAnsi="Arial" w:cs="Arial"/>
-              </w:rPr>
-              <w:t>Nomor</w:t>
-            </w:r>
-            <w:proofErr w:type="spellEnd"/>
-            <w:r>
-              <w:rPr>
-                <w:rFonts w:ascii="Arial" w:hAnsi="Arial" w:cs="Arial"/>
-              </w:rPr>
-              <w:t xml:space="preserve"> ${</w:t>
-            </w:r>
-            <w:proofErr w:type="spellStart"/>
-            <w:r>
-              <w:rPr>
-                <w:rFonts w:ascii="Arial" w:hAnsi="Arial" w:cs="Arial"/>
-              </w:rPr>
-              <w:t>no_perkara</w:t>
-            </w:r>
-            <w:proofErr w:type="spellEnd"/>
-            <w:r>
-              <w:rPr>
-                <w:rFonts w:ascii="Arial" w:hAnsi="Arial" w:cs="Arial"/>
-              </w:rPr>
-              <w:t>}</w:t>
+              <w:t xml:space="preserve"> ${no_perkara}</w:t>
             </w:r>
           </w:p>
         </w:tc>
@@ -1042,83 +794,13 @@
               <w:rPr>
                 <w:rFonts w:ascii="Arial" w:hAnsi="Arial" w:cs="Arial"/>
               </w:rPr>
-              <w:t>${</w:t>
-            </w:r>
-            <w:proofErr w:type="spellStart"/>
-            <w:r>
-              <w:rPr>
-                <w:rFonts w:ascii="Arial" w:hAnsi="Arial" w:cs="Arial"/>
-              </w:rPr>
-              <w:t>banyaknya</w:t>
-            </w:r>
-            <w:proofErr w:type="spellEnd"/>
-            <w:r>
-              <w:rPr>
-                <w:rFonts w:ascii="Arial" w:hAnsi="Arial" w:cs="Arial"/>
-              </w:rPr>
-              <w:t>}</w:t>
+              <w:t>${banyaknya}</w:t>
             </w:r>
             <w:r>
               <w:rPr>
                 <w:rFonts w:ascii="Arial" w:hAnsi="Arial" w:cs="Arial"/>
               </w:rPr>
-              <w:t xml:space="preserve"> (</w:t>
-            </w:r>
-            <w:proofErr w:type="spellStart"/>
-            <w:r>
-              <w:rPr>
-                <w:rFonts w:ascii="Arial" w:hAnsi="Arial" w:cs="Arial"/>
-              </w:rPr>
-              <w:t>satu</w:t>
-            </w:r>
-            <w:proofErr w:type="spellEnd"/>
-            <w:r>
-              <w:rPr>
-                <w:rFonts w:ascii="Arial" w:hAnsi="Arial" w:cs="Arial"/>
-              </w:rPr>
-              <w:t xml:space="preserve">) </w:t>
-            </w:r>
-            <w:proofErr w:type="spellStart"/>
-            <w:r>
-              <w:rPr>
-                <w:rFonts w:ascii="Arial" w:hAnsi="Arial" w:cs="Arial"/>
-              </w:rPr>
-              <w:t>Berkas</w:t>
-            </w:r>
-            <w:proofErr w:type="spellEnd"/>
-            <w:r>
-              <w:rPr>
-                <w:rFonts w:ascii="Arial" w:hAnsi="Arial" w:cs="Arial"/>
-              </w:rPr>
-              <w:t xml:space="preserve"> </w:t>
-            </w:r>
-            <w:proofErr w:type="spellStart"/>
-            <w:r>
-              <w:rPr>
-                <w:rFonts w:ascii="Arial" w:hAnsi="Arial" w:cs="Arial"/>
-              </w:rPr>
-              <w:t>Asli</w:t>
-            </w:r>
-            <w:proofErr w:type="spellEnd"/>
-            <w:r>
-              <w:rPr>
-                <w:rFonts w:ascii="Arial" w:hAnsi="Arial" w:cs="Arial"/>
-              </w:rPr>
-              <w:t xml:space="preserve"> </w:t>
-            </w:r>
-            <w:proofErr w:type="spellStart"/>
-            <w:r>
-              <w:rPr>
-                <w:rFonts w:ascii="Arial" w:hAnsi="Arial" w:cs="Arial"/>
-              </w:rPr>
-              <w:t>Bundel</w:t>
-            </w:r>
-            <w:proofErr w:type="spellEnd"/>
-            <w:r>
-              <w:rPr>
-                <w:rFonts w:ascii="Arial" w:hAnsi="Arial" w:cs="Arial"/>
-              </w:rPr>
-              <w:t xml:space="preserve"> A</w:t>
+              <w:t xml:space="preserve"> (satu) Berkas Asli Bundel A</w:t>
             </w:r>
           </w:p>
           <w:p>
@@ -1141,83 +823,13 @@
               <w:rPr>
                 <w:rFonts w:ascii="Arial" w:hAnsi="Arial" w:cs="Arial"/>
               </w:rPr>
-              <w:t>${</w:t>
-            </w:r>
-            <w:proofErr w:type="spellStart"/>
-            <w:r>
-              <w:rPr>
-                <w:rFonts w:ascii="Arial" w:hAnsi="Arial" w:cs="Arial"/>
-              </w:rPr>
-              <w:t>banyaknya</w:t>
-            </w:r>
-            <w:proofErr w:type="spellEnd"/>
-            <w:r>
-              <w:rPr>
-                <w:rFonts w:ascii="Arial" w:hAnsi="Arial" w:cs="Arial"/>
-              </w:rPr>
-              <w:t>}</w:t>
+              <w:t>${banyaknya}</w:t>
             </w:r>
             <w:r>
               <w:rPr>
                 <w:rFonts w:ascii="Arial" w:hAnsi="Arial" w:cs="Arial"/>
               </w:rPr>
-              <w:t xml:space="preserve"> (</w:t>
-            </w:r>
-            <w:proofErr w:type="spellStart"/>
-            <w:r>
-              <w:rPr>
-                <w:rFonts w:ascii="Arial" w:hAnsi="Arial" w:cs="Arial"/>
-              </w:rPr>
-              <w:t>satu</w:t>
-            </w:r>
-            <w:proofErr w:type="spellEnd"/>
-            <w:r>
-              <w:rPr>
-                <w:rFonts w:ascii="Arial" w:hAnsi="Arial" w:cs="Arial"/>
-              </w:rPr>
-              <w:t xml:space="preserve">) </w:t>
-            </w:r>
-            <w:proofErr w:type="spellStart"/>
-            <w:r>
-              <w:rPr>
-                <w:rFonts w:ascii="Arial" w:hAnsi="Arial" w:cs="Arial"/>
-              </w:rPr>
-              <w:t>Berkas</w:t>
-            </w:r>
-            <w:proofErr w:type="spellEnd"/>
-            <w:r>
-              <w:rPr>
-                <w:rFonts w:ascii="Arial" w:hAnsi="Arial" w:cs="Arial"/>
-              </w:rPr>
-              <w:t xml:space="preserve"> </w:t>
-            </w:r>
-            <w:proofErr w:type="spellStart"/>
-            <w:r>
-              <w:rPr>
-                <w:rFonts w:ascii="Arial" w:hAnsi="Arial" w:cs="Arial"/>
-              </w:rPr>
-              <w:t>Asli</w:t>
-            </w:r>
-            <w:proofErr w:type="spellEnd"/>
-            <w:r>
-              <w:rPr>
-                <w:rFonts w:ascii="Arial" w:hAnsi="Arial" w:cs="Arial"/>
-              </w:rPr>
-              <w:t xml:space="preserve"> </w:t>
-            </w:r>
-            <w:proofErr w:type="spellStart"/>
-            <w:r>
-              <w:rPr>
-                <w:rFonts w:ascii="Arial" w:hAnsi="Arial" w:cs="Arial"/>
-              </w:rPr>
-              <w:t>Bundel</w:t>
-            </w:r>
-            <w:proofErr w:type="spellEnd"/>
-            <w:r>
-              <w:rPr>
-                <w:rFonts w:ascii="Arial" w:hAnsi="Arial" w:cs="Arial"/>
-              </w:rPr>
-              <w:t xml:space="preserve"> B</w:t>
+              <w:t xml:space="preserve"> (satu) Berkas Asli Bundel B</w:t>
             </w:r>
           </w:p>
           <w:p>
@@ -1241,6 +853,7 @@
               <w:jc w:val="both"/>
               <w:rPr>
                 <w:rFonts w:cs="Arial"/>
+                <w:sz w:val="24"/>
                 <w:lang w:val="id-ID"/>
               </w:rPr>
             </w:pPr>
@@ -1252,28 +865,14 @@
               </w:tabs>
               <w:jc w:val="both"/>
               <w:rPr>
-                <w:rFonts w:cs="Arial"/>
+                <w:rFonts w:ascii="Arial" w:hAnsi="Arial" w:cs="Arial"/>
               </w:rPr>
             </w:pPr>
             <w:r>
               <w:rPr>
-                <w:rFonts w:cs="Arial"/>
-              </w:rPr>
-              <w:t>${</w:t>
-            </w:r>
-            <w:proofErr w:type="spellStart"/>
-            <w:r>
-              <w:rPr>
-                <w:rFonts w:cs="Arial"/>
-              </w:rPr>
-              <w:t>keterangan</w:t>
-            </w:r>
-            <w:proofErr w:type="spellEnd"/>
-            <w:r>
-              <w:rPr>
-                <w:rFonts w:cs="Arial"/>
-              </w:rPr>
-              <w:t>}</w:t>
+                <w:rFonts w:ascii="Arial" w:hAnsi="Arial" w:cs="Arial"/>
+              </w:rPr>
+              <w:t>${keterangan}</w:t>
             </w:r>
           </w:p>
           <w:p>
@@ -1293,8 +892,6 @@
         <w:rPr>
           <w:rFonts w:ascii="Arial" w:hAnsi="Arial" w:cs="Arial"/>
           <w:iCs/>
-          <w:sz w:val="22"/>
-          <w:szCs w:val="22"/>
           <w:lang w:val="id-ID"/>
         </w:rPr>
       </w:pPr>
@@ -1304,387 +901,423 @@
         <w:rPr>
           <w:rFonts w:ascii="Arial" w:hAnsi="Arial" w:cs="Arial"/>
           <w:iCs/>
-          <w:sz w:val="22"/>
-          <w:szCs w:val="22"/>
-          <w:lang w:val="id-ID"/>
         </w:rPr>
       </w:pPr>
       <w:r>
         <w:rPr>
           <w:rFonts w:ascii="Arial" w:hAnsi="Arial" w:cs="Arial"/>
           <w:iCs/>
-          <w:sz w:val="22"/>
-          <w:szCs w:val="22"/>
-          <w:lang w:val="id-ID"/>
-        </w:rPr>
-        <w:t>Wassalamu’alaikum</w:t>
-      </w:r>
-      <w:r>
+        </w:rPr>
+        <w:t>Diterima tanggal …………………………</w:t>
+      </w:r>
+    </w:p>
+    <w:p>
+      <w:pPr>
         <w:rPr>
           <w:rFonts w:ascii="Arial" w:hAnsi="Arial" w:cs="Arial"/>
           <w:iCs/>
-          <w:sz w:val="22"/>
-          <w:szCs w:val="22"/>
-        </w:rPr>
-        <w:t xml:space="preserve"> </w:t>
-      </w:r>
-      <w:r>
-        <w:rPr>
-          <w:rFonts w:ascii="Arial" w:hAnsi="Arial" w:cs="Arial"/>
-          <w:iCs/>
-          <w:sz w:val="22"/>
-          <w:szCs w:val="22"/>
-          <w:lang w:val="id-ID"/>
-        </w:rPr>
-        <w:t>Warahmatullahi</w:t>
-      </w:r>
-      <w:r>
-        <w:rPr>
-          <w:rFonts w:ascii="Arial" w:hAnsi="Arial" w:cs="Arial"/>
-          <w:iCs/>
-          <w:sz w:val="22"/>
-          <w:szCs w:val="22"/>
-        </w:rPr>
-        <w:t xml:space="preserve"> </w:t>
-      </w:r>
-      <w:r>
-        <w:rPr>
-          <w:rFonts w:ascii="Arial" w:hAnsi="Arial" w:cs="Arial"/>
-          <w:iCs/>
-          <w:sz w:val="22"/>
-          <w:szCs w:val="22"/>
-          <w:lang w:val="id-ID"/>
-        </w:rPr>
-        <w:t>Wabarakatuh.</w:t>
-      </w:r>
-    </w:p>
-    <w:p>
-      <w:pPr>
-        <w:ind w:left="5610"/>
-        <w:jc w:val="both"/>
-        <w:rPr>
-          <w:rFonts w:ascii="Arial" w:hAnsi="Arial" w:cs="Arial"/>
-          <w:sz w:val="22"/>
-          <w:szCs w:val="22"/>
-        </w:rPr>
-      </w:pPr>
-    </w:p>
-    <w:p>
-      <w:pPr>
-        <w:ind w:left="5610"/>
-        <w:jc w:val="both"/>
-        <w:rPr>
-          <w:rFonts w:ascii="Arial" w:hAnsi="Arial" w:cs="Arial"/>
-          <w:sz w:val="22"/>
-          <w:szCs w:val="22"/>
-        </w:rPr>
-      </w:pPr>
-    </w:p>
-    <w:p>
-      <w:pPr>
-        <w:ind w:left="5610"/>
-        <w:jc w:val="both"/>
-        <w:rPr>
-          <w:rFonts w:ascii="Arial" w:hAnsi="Arial" w:cs="Arial"/>
-          <w:sz w:val="22"/>
-          <w:szCs w:val="22"/>
-        </w:rPr>
-      </w:pPr>
-      <w:r>
-        <w:rPr>
-          <w:rFonts w:ascii="Arial" w:hAnsi="Arial" w:cs="Arial"/>
-          <w:sz w:val="22"/>
-          <w:szCs w:val="22"/>
-        </w:rPr>
-        <w:t>${</w:t>
-      </w:r>
-      <w:proofErr w:type="spellStart"/>
-      <w:r>
-        <w:rPr>
-          <w:rFonts w:ascii="Arial" w:hAnsi="Arial" w:cs="Arial"/>
-          <w:sz w:val="22"/>
-          <w:szCs w:val="22"/>
-        </w:rPr>
-        <w:t>pejabat_berwenang</w:t>
-      </w:r>
-      <w:proofErr w:type="spellEnd"/>
-      <w:r>
-        <w:rPr>
-          <w:rFonts w:ascii="Arial" w:hAnsi="Arial" w:cs="Arial"/>
-          <w:sz w:val="22"/>
-          <w:szCs w:val="22"/>
-        </w:rPr>
-        <w:t>}</w:t>
-      </w:r>
-    </w:p>
-    <w:p>
-      <w:pPr>
-        <w:ind w:left="5610"/>
-        <w:rPr>
-          <w:rFonts w:ascii="Arial" w:hAnsi="Arial" w:cs="Arial"/>
-          <w:sz w:val="22"/>
-          <w:szCs w:val="22"/>
-        </w:rPr>
-      </w:pPr>
-    </w:p>
-    <w:p>
-      <w:pPr>
-        <w:ind w:left="5610"/>
-        <w:rPr>
-          <w:rFonts w:ascii="Arial" w:hAnsi="Arial" w:cs="Arial"/>
-          <w:sz w:val="22"/>
-          <w:szCs w:val="22"/>
-        </w:rPr>
-      </w:pPr>
-    </w:p>
-    <w:p>
-      <w:pPr>
-        <w:ind w:left="5610"/>
-        <w:rPr>
-          <w:rFonts w:ascii="Arial" w:hAnsi="Arial" w:cs="Arial"/>
-          <w:sz w:val="22"/>
-          <w:szCs w:val="22"/>
-        </w:rPr>
-      </w:pPr>
-    </w:p>
-    <w:p>
-      <w:pPr>
-        <w:ind w:left="5610"/>
-        <w:rPr>
-          <w:rFonts w:ascii="Arial" w:hAnsi="Arial" w:cs="Arial"/>
-          <w:sz w:val="22"/>
-          <w:szCs w:val="22"/>
-          <w:u w:val="single"/>
-        </w:rPr>
-      </w:pPr>
-      <w:r>
-        <w:rPr>
-          <w:rFonts w:ascii="Arial" w:hAnsi="Arial" w:cs="Arial"/>
-          <w:sz w:val="22"/>
-          <w:szCs w:val="22"/>
-          <w:u w:val="single"/>
-        </w:rPr>
-        <w:t>${</w:t>
-      </w:r>
-      <w:proofErr w:type="spellStart"/>
-      <w:r>
-        <w:rPr>
-          <w:rFonts w:ascii="Arial" w:hAnsi="Arial" w:cs="Arial"/>
-          <w:sz w:val="22"/>
-          <w:szCs w:val="22"/>
-          <w:u w:val="single"/>
-        </w:rPr>
-        <w:t>nm_pejabat</w:t>
-      </w:r>
-      <w:proofErr w:type="spellEnd"/>
-      <w:r>
-        <w:rPr>
-          <w:rFonts w:ascii="Arial" w:hAnsi="Arial" w:cs="Arial"/>
-          <w:sz w:val="22"/>
-          <w:szCs w:val="22"/>
-          <w:u w:val="single"/>
-        </w:rPr>
-        <w:t>}</w:t>
-      </w:r>
-    </w:p>
-    <w:p>
-      <w:pPr>
-        <w:ind w:left="5610"/>
-        <w:rPr>
-          <w:rFonts w:ascii="Arial" w:hAnsi="Arial" w:cs="Arial"/>
-          <w:sz w:val="22"/>
-          <w:szCs w:val="22"/>
-        </w:rPr>
-      </w:pPr>
-      <w:r>
-        <w:rPr>
-          <w:rFonts w:ascii="Arial" w:hAnsi="Arial" w:cs="Arial"/>
-          <w:sz w:val="22"/>
-          <w:szCs w:val="22"/>
-        </w:rPr>
+        </w:rPr>
+      </w:pPr>
+    </w:p>
+    <w:p>
+      <w:pPr>
+        <w:spacing w:line="276" w:lineRule="auto"/>
+        <w:rPr>
+          <w:rFonts w:ascii="Arial" w:hAnsi="Arial" w:cs="Arial"/>
+          <w:lang w:bidi="ar-JO"/>
+        </w:rPr>
+      </w:pPr>
+    </w:p>
+    <w:p>
+      <w:pPr>
+        <w:spacing w:line="276" w:lineRule="auto"/>
+        <w:rPr>
+          <w:rFonts w:ascii="Arial" w:hAnsi="Arial" w:cs="Arial"/>
+          <w:lang w:bidi="ar-JO"/>
+        </w:rPr>
+      </w:pPr>
+      <w:r>
+        <w:rPr>
+          <w:rFonts w:ascii="Arial" w:hAnsi="Arial" w:cs="Arial"/>
+          <w:lang w:bidi="ar-JO"/>
+        </w:rPr>
+        <w:tab/>
+      </w:r>
+      <w:r>
+        <w:rPr>
+          <w:rFonts w:ascii="Arial" w:hAnsi="Arial" w:cs="Arial"/>
+          <w:lang w:bidi="ar-JO"/>
+        </w:rPr>
+        <w:tab/>
+      </w:r>
+      <w:r>
+        <w:rPr>
+          <w:rFonts w:ascii="Arial" w:hAnsi="Arial" w:cs="Arial"/>
+          <w:lang w:bidi="ar-JO"/>
+        </w:rPr>
+        <w:tab/>
+      </w:r>
+      <w:r>
+        <w:rPr>
+          <w:rFonts w:ascii="Arial" w:hAnsi="Arial" w:cs="Arial"/>
+          <w:lang w:bidi="ar-JO"/>
+        </w:rPr>
+        <w:tab/>
+      </w:r>
+      <w:r>
+        <w:rPr>
+          <w:rFonts w:ascii="Arial" w:hAnsi="Arial" w:cs="Arial"/>
+          <w:lang w:bidi="ar-JO"/>
+        </w:rPr>
+        <w:tab/>
+      </w:r>
+      <w:r>
+        <w:rPr>
+          <w:rFonts w:ascii="Arial" w:hAnsi="Arial" w:cs="Arial"/>
+          <w:lang w:bidi="ar-JO"/>
+        </w:rPr>
+        <w:tab/>
+      </w:r>
+      <w:r>
+        <w:rPr>
+          <w:rFonts w:ascii="Arial" w:hAnsi="Arial" w:cs="Arial"/>
+          <w:lang w:bidi="ar-JO"/>
+        </w:rPr>
+        <w:t>Pengirim</w:t>
+      </w:r>
+      <w:r>
+        <w:rPr>
+          <w:rFonts w:ascii="Arial" w:hAnsi="Arial" w:cs="Arial"/>
+        </w:rPr>
+        <w:tab/>
+      </w:r>
+      <w:r>
+        <w:rPr>
+          <w:rFonts w:ascii="Arial" w:hAnsi="Arial" w:cs="Arial"/>
+        </w:rPr>
+        <w:tab/>
+      </w:r>
+      <w:r>
+        <w:rPr>
+          <w:rFonts w:ascii="Arial" w:hAnsi="Arial" w:cs="Arial"/>
+        </w:rPr>
+        <w:tab/>
+      </w:r>
+      <w:r>
+        <w:rPr>
+          <w:rFonts w:ascii="Arial" w:hAnsi="Arial" w:cs="Arial"/>
+        </w:rPr>
+        <w:tab/>
+      </w:r>
+      <w:r>
+        <w:rPr>
+          <w:rFonts w:ascii="Arial" w:hAnsi="Arial" w:cs="Arial"/>
+        </w:rPr>
+        <w:tab/>
+      </w:r>
+      <w:r>
+        <w:rPr>
+          <w:rFonts w:ascii="Arial" w:hAnsi="Arial" w:cs="Arial"/>
+        </w:rPr>
+        <w:tab/>
+      </w:r>
+      <w:r>
+        <w:rPr>
+          <w:rFonts w:ascii="Arial" w:hAnsi="Arial" w:cs="Arial"/>
+        </w:rPr>
+        <w:tab/>
+      </w:r>
+      <w:r>
+        <w:rPr>
+          <w:rFonts w:ascii="Arial" w:hAnsi="Arial" w:cs="Arial"/>
+        </w:rPr>
+        <w:tab/>
+      </w:r>
+      <w:r>
+        <w:rPr>
+          <w:rFonts w:ascii="Arial" w:hAnsi="Arial" w:cs="Arial"/>
+        </w:rPr>
+        <w:tab/>
+      </w:r>
+      <w:r>
+        <w:rPr>
+          <w:rFonts w:ascii="Arial" w:hAnsi="Arial" w:cs="Arial"/>
+        </w:rPr>
+        <w:tab/>
+      </w:r>
+      <w:r>
+        <w:rPr>
+          <w:rFonts w:ascii="Arial" w:hAnsi="Arial" w:cs="Arial"/>
+        </w:rPr>
+        <w:t>${pejabat_berwenang}</w:t>
+      </w:r>
+    </w:p>
+    <w:p>
+      <w:pPr>
+        <w:spacing w:line="276" w:lineRule="auto"/>
+        <w:rPr>
+          <w:rFonts w:ascii="Arial" w:hAnsi="Arial" w:cs="Arial"/>
+          <w:lang w:bidi="ar-JO"/>
+        </w:rPr>
+      </w:pPr>
+      <w:r>
+        <w:rPr>
+          <w:rFonts w:ascii="Arial" w:hAnsi="Arial" w:cs="Arial"/>
+          <w:lang w:bidi="ar-JO"/>
+        </w:rPr>
+        <w:tab/>
+      </w:r>
+      <w:r>
+        <w:rPr>
+          <w:rFonts w:ascii="Arial" w:hAnsi="Arial" w:cs="Arial"/>
+          <w:lang w:bidi="ar-JO"/>
+        </w:rPr>
+        <w:tab/>
+      </w:r>
+    </w:p>
+    <w:p>
+      <w:pPr>
+        <w:spacing w:line="276" w:lineRule="auto"/>
+        <w:rPr>
+          <w:rFonts w:ascii="Arial" w:hAnsi="Arial" w:cs="Arial"/>
+          <w:lang w:bidi="ar-JO"/>
+        </w:rPr>
+      </w:pPr>
+    </w:p>
+    <w:p>
+      <w:pPr>
+        <w:spacing w:line="276" w:lineRule="auto"/>
+        <w:rPr>
+          <w:rFonts w:ascii="Arial" w:hAnsi="Arial" w:cs="Arial"/>
+          <w:lang w:bidi="ar-JO"/>
+        </w:rPr>
+      </w:pPr>
+    </w:p>
+    <w:p>
+      <w:pPr>
+        <w:spacing w:line="276" w:lineRule="auto"/>
+        <w:rPr>
+          <w:rFonts w:ascii="Arial" w:hAnsi="Arial" w:cs="Arial"/>
+          <w:lang w:bidi="ar-JO"/>
+        </w:rPr>
+      </w:pPr>
+    </w:p>
+    <w:p>
+      <w:pPr>
+        <w:spacing w:line="276" w:lineRule="auto"/>
+        <w:rPr>
+          <w:rFonts w:ascii="Arial" w:hAnsi="Arial" w:cs="Arial"/>
+          <w:lang w:bidi="ar-JO"/>
+        </w:rPr>
+      </w:pPr>
+      <w:r>
+        <w:rPr>
+          <w:rFonts w:ascii="Arial" w:hAnsi="Arial" w:cs="Arial"/>
+          <w:lang w:bidi="ar-JO"/>
+        </w:rPr>
+        <w:tab/>
+      </w:r>
+      <w:r>
+        <w:rPr>
+          <w:rFonts w:ascii="Arial" w:hAnsi="Arial" w:cs="Arial"/>
+          <w:lang w:bidi="ar-JO"/>
+        </w:rPr>
+        <w:tab/>
+      </w:r>
+      <w:r>
+        <w:rPr>
+          <w:rFonts w:ascii="Arial" w:hAnsi="Arial" w:cs="Arial"/>
+          <w:lang w:bidi="ar-JO"/>
+        </w:rPr>
+        <w:tab/>
+      </w:r>
+      <w:r>
+        <w:rPr>
+          <w:rFonts w:ascii="Arial" w:hAnsi="Arial" w:cs="Arial"/>
+          <w:lang w:bidi="ar-JO"/>
+        </w:rPr>
+        <w:tab/>
+      </w:r>
+      <w:r>
+        <w:rPr>
+          <w:rFonts w:ascii="Arial" w:hAnsi="Arial" w:cs="Arial"/>
+          <w:lang w:bidi="ar-JO"/>
+        </w:rPr>
+        <w:tab/>
+      </w:r>
+      <w:r>
+        <w:rPr>
+          <w:rFonts w:ascii="Arial" w:hAnsi="Arial" w:cs="Arial"/>
+          <w:lang w:bidi="ar-JO"/>
+        </w:rPr>
+        <w:tab/>
+      </w:r>
+      <w:r>
+        <w:rPr>
+          <w:rFonts w:ascii="Arial" w:hAnsi="Arial" w:cs="Arial"/>
+          <w:lang w:bidi="ar-JO"/>
+        </w:rPr>
+        <w:t>${nm_pejabat}</w:t>
+      </w:r>
+    </w:p>
+    <w:p>
+      <w:pPr>
+        <w:spacing w:line="276" w:lineRule="auto"/>
+        <w:rPr>
+          <w:rFonts w:ascii="Arial" w:hAnsi="Arial" w:cs="Arial"/>
+          <w:lang w:bidi="ar-JO"/>
+        </w:rPr>
+      </w:pPr>
+      <w:r>
+        <w:rPr>
+          <w:rFonts w:ascii="Arial" w:hAnsi="Arial" w:cs="Arial"/>
+          <w:lang w:bidi="ar-JO"/>
+        </w:rPr>
+        <w:tab/>
+      </w:r>
+      <w:r>
+        <w:rPr>
+          <w:rFonts w:ascii="Arial" w:hAnsi="Arial" w:cs="Arial"/>
+          <w:lang w:bidi="ar-JO"/>
+        </w:rPr>
+        <w:tab/>
+      </w:r>
+      <w:r>
+        <w:rPr>
+          <w:rFonts w:ascii="Arial" w:hAnsi="Arial" w:cs="Arial"/>
+          <w:lang w:bidi="ar-JO"/>
+        </w:rPr>
+        <w:tab/>
+      </w:r>
+      <w:r>
+        <w:rPr>
+          <w:rFonts w:ascii="Arial" w:hAnsi="Arial" w:cs="Arial"/>
+          <w:lang w:bidi="ar-JO"/>
+        </w:rPr>
+        <w:tab/>
+      </w:r>
+      <w:r>
+        <w:rPr>
+          <w:rFonts w:ascii="Arial" w:hAnsi="Arial" w:cs="Arial"/>
+          <w:lang w:bidi="ar-JO"/>
+        </w:rPr>
+        <w:tab/>
+      </w:r>
+      <w:r>
+        <w:rPr>
+          <w:rFonts w:ascii="Arial" w:hAnsi="Arial" w:cs="Arial"/>
+          <w:lang w:bidi="ar-JO"/>
+        </w:rPr>
+        <w:tab/>
         <w:t xml:space="preserve">NIP. </w:t>
       </w:r>
       <w:r>
         <w:rPr>
           <w:rFonts w:ascii="Arial" w:hAnsi="Arial" w:cs="Arial"/>
-          <w:sz w:val="22"/>
-          <w:szCs w:val="22"/>
-        </w:rPr>
-        <w:t>${</w:t>
-      </w:r>
-      <w:proofErr w:type="spellStart"/>
-      <w:r>
-        <w:rPr>
-          <w:rFonts w:ascii="Arial" w:hAnsi="Arial" w:cs="Arial"/>
-          <w:sz w:val="22"/>
-          <w:szCs w:val="22"/>
-        </w:rPr>
-        <w:t>nip_pejabat</w:t>
-      </w:r>
-      <w:proofErr w:type="spellEnd"/>
-      <w:r>
-        <w:rPr>
-          <w:rFonts w:ascii="Arial" w:hAnsi="Arial" w:cs="Arial"/>
-          <w:sz w:val="22"/>
-          <w:szCs w:val="22"/>
-        </w:rPr>
-        <w:t>}</w:t>
-      </w:r>
-    </w:p>
-    <w:p>
-      <w:pPr>
-        <w:rPr>
-          <w:rFonts w:ascii="Arial" w:hAnsi="Arial" w:cs="Arial"/>
-          <w:sz w:val="22"/>
-          <w:szCs w:val="22"/>
-        </w:rPr>
-      </w:pPr>
-      <w:proofErr w:type="spellStart"/>
-      <w:r>
-        <w:rPr>
-          <w:rFonts w:ascii="Arial" w:hAnsi="Arial" w:cs="Arial"/>
-          <w:sz w:val="22"/>
-          <w:szCs w:val="22"/>
-        </w:rPr>
-        <w:t>Tembusan</w:t>
-      </w:r>
-      <w:proofErr w:type="spellEnd"/>
-      <w:r>
-        <w:rPr>
-          <w:rFonts w:ascii="Arial" w:hAnsi="Arial" w:cs="Arial"/>
-          <w:sz w:val="22"/>
-          <w:szCs w:val="22"/>
-        </w:rPr>
-        <w:t xml:space="preserve"> </w:t>
-      </w:r>
-      <w:proofErr w:type="spellStart"/>
-      <w:proofErr w:type="gramStart"/>
-      <w:r>
-        <w:rPr>
-          <w:rFonts w:ascii="Arial" w:hAnsi="Arial" w:cs="Arial"/>
-          <w:sz w:val="22"/>
-          <w:szCs w:val="22"/>
-        </w:rPr>
-        <w:t>Yth</w:t>
-      </w:r>
-      <w:proofErr w:type="spellEnd"/>
-      <w:r>
-        <w:rPr>
-          <w:rFonts w:ascii="Arial" w:hAnsi="Arial" w:cs="Arial"/>
-          <w:sz w:val="22"/>
-          <w:szCs w:val="22"/>
-        </w:rPr>
-        <w:t xml:space="preserve"> :</w:t>
-      </w:r>
-      <w:proofErr w:type="gramEnd"/>
-    </w:p>
-    <w:p>
-      <w:pPr>
-        <w:rPr>
-          <w:rFonts w:ascii="Arial" w:hAnsi="Arial" w:cs="Arial"/>
-          <w:sz w:val="22"/>
-          <w:szCs w:val="22"/>
-        </w:rPr>
-      </w:pPr>
-      <w:proofErr w:type="spellStart"/>
-      <w:r>
-        <w:rPr>
-          <w:rFonts w:ascii="Arial" w:hAnsi="Arial" w:cs="Arial"/>
-          <w:sz w:val="22"/>
-          <w:szCs w:val="22"/>
-        </w:rPr>
-        <w:t>Ketua</w:t>
-      </w:r>
-      <w:proofErr w:type="spellEnd"/>
-      <w:r>
-        <w:rPr>
-          <w:rFonts w:ascii="Arial" w:hAnsi="Arial" w:cs="Arial"/>
-          <w:sz w:val="22"/>
-          <w:szCs w:val="22"/>
-        </w:rPr>
-        <w:t xml:space="preserve"> </w:t>
-      </w:r>
-      <w:proofErr w:type="spellStart"/>
-      <w:r>
-        <w:rPr>
-          <w:rFonts w:ascii="Arial" w:hAnsi="Arial" w:cs="Arial"/>
-          <w:sz w:val="22"/>
-          <w:szCs w:val="22"/>
-        </w:rPr>
-        <w:t>Pengadilan</w:t>
-      </w:r>
-      <w:proofErr w:type="spellEnd"/>
-      <w:r>
-        <w:rPr>
-          <w:rFonts w:ascii="Arial" w:hAnsi="Arial" w:cs="Arial"/>
-          <w:sz w:val="22"/>
-          <w:szCs w:val="22"/>
-        </w:rPr>
-        <w:t xml:space="preserve"> Agama </w:t>
-      </w:r>
-      <w:proofErr w:type="spellStart"/>
-      <w:r>
-        <w:rPr>
-          <w:rFonts w:ascii="Arial" w:hAnsi="Arial" w:cs="Arial"/>
-          <w:sz w:val="22"/>
-          <w:szCs w:val="22"/>
-        </w:rPr>
-        <w:t>Amurang</w:t>
-      </w:r>
-      <w:proofErr w:type="spellEnd"/>
-      <w:r>
-        <w:rPr>
-          <w:rFonts w:ascii="Arial" w:hAnsi="Arial" w:cs="Arial"/>
-          <w:sz w:val="22"/>
-          <w:szCs w:val="22"/>
-        </w:rPr>
-        <w:t xml:space="preserve"> (</w:t>
-      </w:r>
-      <w:proofErr w:type="spellStart"/>
-      <w:r>
-        <w:rPr>
-          <w:rFonts w:ascii="Arial" w:hAnsi="Arial" w:cs="Arial"/>
-          <w:sz w:val="22"/>
-          <w:szCs w:val="22"/>
-        </w:rPr>
-        <w:t>sebagai</w:t>
-      </w:r>
-      <w:proofErr w:type="spellEnd"/>
-      <w:r>
-        <w:rPr>
-          <w:rFonts w:ascii="Arial" w:hAnsi="Arial" w:cs="Arial"/>
-          <w:sz w:val="22"/>
-          <w:szCs w:val="22"/>
-        </w:rPr>
-        <w:t xml:space="preserve"> </w:t>
-      </w:r>
-      <w:proofErr w:type="spellStart"/>
-      <w:r>
-        <w:rPr>
-          <w:rFonts w:ascii="Arial" w:hAnsi="Arial" w:cs="Arial"/>
-          <w:sz w:val="22"/>
-          <w:szCs w:val="22"/>
-        </w:rPr>
-        <w:t>laporan</w:t>
-      </w:r>
-      <w:proofErr w:type="spellEnd"/>
-      <w:r>
-        <w:rPr>
-          <w:rFonts w:ascii="Arial" w:hAnsi="Arial" w:cs="Arial"/>
-          <w:sz w:val="22"/>
-          <w:szCs w:val="22"/>
-        </w:rPr>
-        <w:t>)</w:t>
-      </w:r>
+          <w:lang w:bidi="ar-JO"/>
+        </w:rPr>
+        <w:t>${nip_pejabat}</w:t>
+      </w:r>
+    </w:p>
+    <w:p>
+      <w:pPr>
+        <w:spacing w:line="276" w:lineRule="auto"/>
+        <w:rPr>
+          <w:rFonts w:ascii="Arial" w:hAnsi="Arial" w:cs="Arial"/>
+          <w:lang w:bidi="ar-JO"/>
+        </w:rPr>
+      </w:pPr>
+    </w:p>
+    <w:p>
+      <w:pPr>
+        <w:tabs>
+          <w:tab w:val="left" w:pos="1985"/>
+          <w:tab w:val="left" w:pos="2127"/>
+        </w:tabs>
+        <w:spacing w:line="276" w:lineRule="auto"/>
+        <w:rPr>
+          <w:rFonts w:ascii="Arial" w:hAnsi="Arial" w:cs="Arial"/>
+          <w:lang w:bidi="ar-JO"/>
+        </w:rPr>
+      </w:pPr>
+      <w:r>
+        <w:rPr>
+          <w:rFonts w:ascii="Arial" w:hAnsi="Arial" w:cs="Arial"/>
+          <w:lang w:bidi="ar-JO"/>
+        </w:rPr>
+        <w:t>Nomor Telepon</w:t>
+      </w:r>
+      <w:r>
+        <w:rPr>
+          <w:rFonts w:ascii="Arial" w:hAnsi="Arial" w:cs="Arial"/>
+          <w:lang w:bidi="ar-JO"/>
+        </w:rPr>
+        <w:tab/>
+        <w:t>:</w:t>
+      </w:r>
+      <w:r>
+        <w:rPr>
+          <w:rFonts w:ascii="Arial" w:hAnsi="Arial" w:cs="Arial"/>
+          <w:lang w:bidi="ar-JO"/>
+        </w:rPr>
+        <w:tab/>
+        <w:t>(0430) 21407</w:t>
+      </w:r>
+    </w:p>
+    <w:p>
+      <w:pPr>
+        <w:tabs>
+          <w:tab w:val="left" w:pos="1985"/>
+          <w:tab w:val="left" w:pos="2127"/>
+        </w:tabs>
+        <w:spacing w:line="276" w:lineRule="auto"/>
+        <w:rPr>
+          <w:rFonts w:ascii="Arial" w:hAnsi="Arial" w:cs="Arial"/>
+          <w:lang w:bidi="ar-JO"/>
+        </w:rPr>
+      </w:pPr>
+      <w:r>
+        <w:rPr>
+          <w:rFonts w:ascii="Arial" w:hAnsi="Arial" w:cs="Arial"/>
+          <w:lang w:bidi="ar-JO"/>
+        </w:rPr>
+        <w:t>Email</w:t>
+      </w:r>
+      <w:r>
+        <w:rPr>
+          <w:rFonts w:ascii="Arial" w:hAnsi="Arial" w:cs="Arial"/>
+          <w:lang w:bidi="ar-JO"/>
+        </w:rPr>
+        <w:tab/>
+        <w:t>:</w:t>
+      </w:r>
+      <w:r>
+        <w:rPr>
+          <w:rFonts w:ascii="Arial" w:hAnsi="Arial" w:cs="Arial"/>
+          <w:lang w:bidi="ar-JO"/>
+        </w:rPr>
+        <w:tab/>
+        <w:t>pengadilanagamaamurang</w:t>
+      </w:r>
+      <w:r>
+        <w:rPr>
+          <w:rFonts w:ascii="Arial" w:hAnsi="Arial" w:cs="Arial"/>
+          <w:lang w:bidi="ar-JO"/>
+        </w:rPr>
+        <w:t>@ymail.com</w:t>
+      </w:r>
+    </w:p>
+    <w:p>
+      <w:pPr>
+        <w:spacing w:line="276" w:lineRule="auto"/>
+        <w:rPr>
+          <w:rFonts w:ascii="Arial" w:hAnsi="Arial" w:cs="Arial"/>
+          <w:lang w:bidi="ar-JO"/>
+        </w:rPr>
+      </w:pPr>
     </w:p>
     <w:sectPr>
-      <w:headerReference w:type="even" r:id="rId10"/>
-      <w:headerReference w:type="default" r:id="rId11"/>
-      <w:footerReference w:type="even" r:id="rId12"/>
-      <w:footerReference w:type="default" r:id="rId13"/>
-      <w:headerReference w:type="first" r:id="rId14"/>
-      <w:footerReference w:type="first" r:id="rId15"/>
-      <w:pgSz w:w="12240" w:h="15840"/>
+      <w:pgSz w:w="11906" w:h="16838" w:code="9"/>
       <w:pgMar w:top="851" w:right="1440" w:bottom="1440" w:left="1843" w:header="720" w:footer="720" w:gutter="0"/>
       <w:cols w:space="720"/>
       <w:docGrid w:linePitch="360"/>
@@ -1694,7 +1327,7 @@
 </file>
 
 <file path=word/endnotes.xml><?xml version="1.0" encoding="utf-8"?>
-<w:endnotes xmlns:wpc="http://schemas.microsoft.com/office/word/2010/wordprocessingCanvas" xmlns:mc="http://schemas.openxmlformats.org/markup-compatibility/2006" xmlns:o="urn:schemas-microsoft-com:office:office" xmlns:r="http://schemas.openxmlformats.org/officeDocument/2006/relationships" xmlns:m="http://schemas.openxmlformats.org/officeDocument/2006/math" xmlns:v="urn:schemas-microsoft-com:vml" xmlns:wp14="http://schemas.microsoft.com/office/word/2010/wordprocessingDrawing" xmlns:wp="http://schemas.openxmlformats.org/drawingml/2006/wordprocessingDrawing" xmlns:w10="urn:schemas-microsoft-com:office:word" xmlns:w="http://schemas.openxmlformats.org/wordprocessingml/2006/main" xmlns:w14="http://schemas.microsoft.com/office/word/2010/wordml" xmlns:w15="http://schemas.microsoft.com/office/word/2012/wordml" xmlns:wpg="http://schemas.microsoft.com/office/word/2010/wordprocessingGroup" xmlns:wpi="http://schemas.microsoft.com/office/word/2010/wordprocessingInk" xmlns:wne="http://schemas.microsoft.com/office/word/2006/wordml" xmlns:wps="http://schemas.microsoft.com/office/word/2010/wordprocessingShape" mc:Ignorable="w14 w15 wp14">
+<w:endnotes xmlns:wpc="http://schemas.microsoft.com/office/word/2010/wordprocessingCanvas" xmlns:cx="http://schemas.microsoft.com/office/drawing/2014/chartex" xmlns:cx1="http://schemas.microsoft.com/office/drawing/2015/9/8/chartex" xmlns:cx2="http://schemas.microsoft.com/office/drawing/2015/10/21/chartex" xmlns:cx3="http://schemas.microsoft.com/office/drawing/2016/5/9/chartex" xmlns:cx4="http://schemas.microsoft.com/office/drawing/2016/5/10/chartex" xmlns:cx5="http://schemas.microsoft.com/office/drawing/2016/5/11/chartex" xmlns:cx6="http://schemas.microsoft.com/office/drawing/2016/5/12/chartex" xmlns:cx7="http://schemas.microsoft.com/office/drawing/2016/5/13/chartex" xmlns:cx8="http://schemas.microsoft.com/office/drawing/2016/5/14/chartex" xmlns:mc="http://schemas.openxmlformats.org/markup-compatibility/2006" xmlns:aink="http://schemas.microsoft.com/office/drawing/2016/ink" xmlns:am3d="http://schemas.microsoft.com/office/drawing/2017/model3d" xmlns:o="urn:schemas-microsoft-com:office:office" xmlns:r="http://schemas.openxmlformats.org/officeDocument/2006/relationships" xmlns:m="http://schemas.openxmlformats.org/officeDocument/2006/math" xmlns:v="urn:schemas-microsoft-com:vml" xmlns:wp14="http://schemas.microsoft.com/office/word/2010/wordprocessingDrawing" xmlns:wp="http://schemas.openxmlformats.org/drawingml/2006/wordprocessingDrawing" xmlns:w10="urn:schemas-microsoft-com:office:word" xmlns:w="http://schemas.openxmlformats.org/wordprocessingml/2006/main" xmlns:w14="http://schemas.microsoft.com/office/word/2010/wordml" xmlns:w15="http://schemas.microsoft.com/office/word/2012/wordml" xmlns:w16cex="http://schemas.microsoft.com/office/word/2018/wordml/cex" xmlns:w16cid="http://schemas.microsoft.com/office/word/2016/wordml/cid" xmlns:w16="http://schemas.microsoft.com/office/word/2018/wordml" xmlns:w16se="http://schemas.microsoft.com/office/word/2015/wordml/symex" xmlns:wpg="http://schemas.microsoft.com/office/word/2010/wordprocessingGroup" xmlns:wpi="http://schemas.microsoft.com/office/word/2010/wordprocessingInk" xmlns:wne="http://schemas.microsoft.com/office/word/2006/wordml" xmlns:wps="http://schemas.microsoft.com/office/word/2010/wordprocessingShape" mc:Ignorable="w14 w15 w16se w16cid w16 w16cex wp14">
   <w:endnote w:type="separator" w:id="-1">
     <w:p>
       <w:r>
@@ -1712,61 +1345,8 @@
 </w:endnotes>
 </file>
 
-<file path=word/footer1.xml><?xml version="1.0" encoding="utf-8"?>
-<w:ftr xmlns:wpc="http://schemas.microsoft.com/office/word/2010/wordprocessingCanvas" xmlns:mc="http://schemas.openxmlformats.org/markup-compatibility/2006" xmlns:o="urn:schemas-microsoft-com:office:office" xmlns:r="http://schemas.openxmlformats.org/officeDocument/2006/relationships" xmlns:m="http://schemas.openxmlformats.org/officeDocument/2006/math" xmlns:v="urn:schemas-microsoft-com:vml" xmlns:wp14="http://schemas.microsoft.com/office/word/2010/wordprocessingDrawing" xmlns:wp="http://schemas.openxmlformats.org/drawingml/2006/wordprocessingDrawing" xmlns:w10="urn:schemas-microsoft-com:office:word" xmlns:w="http://schemas.openxmlformats.org/wordprocessingml/2006/main" xmlns:w14="http://schemas.microsoft.com/office/word/2010/wordml" xmlns:w15="http://schemas.microsoft.com/office/word/2012/wordml" xmlns:wpg="http://schemas.microsoft.com/office/word/2010/wordprocessingGroup" xmlns:wpi="http://schemas.microsoft.com/office/word/2010/wordprocessingInk" xmlns:wne="http://schemas.microsoft.com/office/word/2006/wordml" xmlns:wps="http://schemas.microsoft.com/office/word/2010/wordprocessingShape" mc:Ignorable="w14 w15 wp14">
-  <w:p>
-    <w:pPr>
-      <w:pStyle w:val="Footer"/>
-    </w:pPr>
-  </w:p>
-</w:ftr>
-</file>
-
-<file path=word/footer2.xml><?xml version="1.0" encoding="utf-8"?>
-<w:ftr xmlns:wpc="http://schemas.microsoft.com/office/word/2010/wordprocessingCanvas" xmlns:mc="http://schemas.openxmlformats.org/markup-compatibility/2006" xmlns:o="urn:schemas-microsoft-com:office:office" xmlns:r="http://schemas.openxmlformats.org/officeDocument/2006/relationships" xmlns:m="http://schemas.openxmlformats.org/officeDocument/2006/math" xmlns:v="urn:schemas-microsoft-com:vml" xmlns:wp14="http://schemas.microsoft.com/office/word/2010/wordprocessingDrawing" xmlns:wp="http://schemas.openxmlformats.org/drawingml/2006/wordprocessingDrawing" xmlns:w10="urn:schemas-microsoft-com:office:word" xmlns:w="http://schemas.openxmlformats.org/wordprocessingml/2006/main" xmlns:w14="http://schemas.microsoft.com/office/word/2010/wordml" xmlns:w15="http://schemas.microsoft.com/office/word/2012/wordml" xmlns:wpg="http://schemas.microsoft.com/office/word/2010/wordprocessingGroup" xmlns:wpi="http://schemas.microsoft.com/office/word/2010/wordprocessingInk" xmlns:wne="http://schemas.microsoft.com/office/word/2006/wordml" xmlns:wps="http://schemas.microsoft.com/office/word/2010/wordprocessingShape" mc:Ignorable="w14 w15 wp14">
-  <w:p>
-    <w:pPr>
-      <w:pStyle w:val="Footer"/>
-      <w:rPr>
-        <w:rFonts w:ascii="Arial" w:hAnsi="Arial" w:cs="Arial"/>
-        <w:sz w:val="20"/>
-        <w:szCs w:val="20"/>
-      </w:rPr>
-    </w:pPr>
-    <w:r>
-      <w:rPr>
-        <w:rFonts w:ascii="Arial" w:hAnsi="Arial" w:cs="Arial"/>
-        <w:sz w:val="22"/>
-        <w:szCs w:val="22"/>
-      </w:rPr>
-      <w:t>${</w:t>
-    </w:r>
-    <w:r>
-      <w:rPr>
-        <w:rFonts w:ascii="Arial" w:hAnsi="Arial" w:cs="Arial"/>
-        <w:sz w:val="22"/>
-        <w:szCs w:val="22"/>
-      </w:rPr>
-      <w:t>qrcode}</w:t>
-    </w:r>
-    <w:bookmarkStart w:id="0" w:name="_GoBack"/>
-    <w:bookmarkEnd w:id="0"/>
-  </w:p>
-</w:ftr>
-</file>
-
-<file path=word/footer3.xml><?xml version="1.0" encoding="utf-8"?>
-<w:ftr xmlns:wpc="http://schemas.microsoft.com/office/word/2010/wordprocessingCanvas" xmlns:mc="http://schemas.openxmlformats.org/markup-compatibility/2006" xmlns:o="urn:schemas-microsoft-com:office:office" xmlns:r="http://schemas.openxmlformats.org/officeDocument/2006/relationships" xmlns:m="http://schemas.openxmlformats.org/officeDocument/2006/math" xmlns:v="urn:schemas-microsoft-com:vml" xmlns:wp14="http://schemas.microsoft.com/office/word/2010/wordprocessingDrawing" xmlns:wp="http://schemas.openxmlformats.org/drawingml/2006/wordprocessingDrawing" xmlns:w10="urn:schemas-microsoft-com:office:word" xmlns:w="http://schemas.openxmlformats.org/wordprocessingml/2006/main" xmlns:w14="http://schemas.microsoft.com/office/word/2010/wordml" xmlns:w15="http://schemas.microsoft.com/office/word/2012/wordml" xmlns:wpg="http://schemas.microsoft.com/office/word/2010/wordprocessingGroup" xmlns:wpi="http://schemas.microsoft.com/office/word/2010/wordprocessingInk" xmlns:wne="http://schemas.microsoft.com/office/word/2006/wordml" xmlns:wps="http://schemas.microsoft.com/office/word/2010/wordprocessingShape" mc:Ignorable="w14 w15 wp14">
-  <w:p>
-    <w:pPr>
-      <w:pStyle w:val="Footer"/>
-    </w:pPr>
-  </w:p>
-</w:ftr>
-</file>
-
 <file path=word/footnotes.xml><?xml version="1.0" encoding="utf-8"?>
-<w:footnotes xmlns:wpc="http://schemas.microsoft.com/office/word/2010/wordprocessingCanvas" xmlns:mc="http://schemas.openxmlformats.org/markup-compatibility/2006" xmlns:o="urn:schemas-microsoft-com:office:office" xmlns:r="http://schemas.openxmlformats.org/officeDocument/2006/relationships" xmlns:m="http://schemas.openxmlformats.org/officeDocument/2006/math" xmlns:v="urn:schemas-microsoft-com:vml" xmlns:wp14="http://schemas.microsoft.com/office/word/2010/wordprocessingDrawing" xmlns:wp="http://schemas.openxmlformats.org/drawingml/2006/wordprocessingDrawing" xmlns:w10="urn:schemas-microsoft-com:office:word" xmlns:w="http://schemas.openxmlformats.org/wordprocessingml/2006/main" xmlns:w14="http://schemas.microsoft.com/office/word/2010/wordml" xmlns:w15="http://schemas.microsoft.com/office/word/2012/wordml" xmlns:wpg="http://schemas.microsoft.com/office/word/2010/wordprocessingGroup" xmlns:wpi="http://schemas.microsoft.com/office/word/2010/wordprocessingInk" xmlns:wne="http://schemas.microsoft.com/office/word/2006/wordml" xmlns:wps="http://schemas.microsoft.com/office/word/2010/wordprocessingShape" mc:Ignorable="w14 w15 wp14">
+<w:footnotes xmlns:wpc="http://schemas.microsoft.com/office/word/2010/wordprocessingCanvas" xmlns:cx="http://schemas.microsoft.com/office/drawing/2014/chartex" xmlns:cx1="http://schemas.microsoft.com/office/drawing/2015/9/8/chartex" xmlns:cx2="http://schemas.microsoft.com/office/drawing/2015/10/21/chartex" xmlns:cx3="http://schemas.microsoft.com/office/drawing/2016/5/9/chartex" xmlns:cx4="http://schemas.microsoft.com/office/drawing/2016/5/10/chartex" xmlns:cx5="http://schemas.microsoft.com/office/drawing/2016/5/11/chartex" xmlns:cx6="http://schemas.microsoft.com/office/drawing/2016/5/12/chartex" xmlns:cx7="http://schemas.microsoft.com/office/drawing/2016/5/13/chartex" xmlns:cx8="http://schemas.microsoft.com/office/drawing/2016/5/14/chartex" xmlns:mc="http://schemas.openxmlformats.org/markup-compatibility/2006" xmlns:aink="http://schemas.microsoft.com/office/drawing/2016/ink" xmlns:am3d="http://schemas.microsoft.com/office/drawing/2017/model3d" xmlns:o="urn:schemas-microsoft-com:office:office" xmlns:r="http://schemas.openxmlformats.org/officeDocument/2006/relationships" xmlns:m="http://schemas.openxmlformats.org/officeDocument/2006/math" xmlns:v="urn:schemas-microsoft-com:vml" xmlns:wp14="http://schemas.microsoft.com/office/word/2010/wordprocessingDrawing" xmlns:wp="http://schemas.openxmlformats.org/drawingml/2006/wordprocessingDrawing" xmlns:w10="urn:schemas-microsoft-com:office:word" xmlns:w="http://schemas.openxmlformats.org/wordprocessingml/2006/main" xmlns:w14="http://schemas.microsoft.com/office/word/2010/wordml" xmlns:w15="http://schemas.microsoft.com/office/word/2012/wordml" xmlns:w16cex="http://schemas.microsoft.com/office/word/2018/wordml/cex" xmlns:w16cid="http://schemas.microsoft.com/office/word/2016/wordml/cid" xmlns:w16="http://schemas.microsoft.com/office/word/2018/wordml" xmlns:w16se="http://schemas.microsoft.com/office/word/2015/wordml/symex" xmlns:wpg="http://schemas.microsoft.com/office/word/2010/wordprocessingGroup" xmlns:wpi="http://schemas.microsoft.com/office/word/2010/wordprocessingInk" xmlns:wne="http://schemas.microsoft.com/office/word/2006/wordml" xmlns:wps="http://schemas.microsoft.com/office/word/2010/wordprocessingShape" mc:Ignorable="w14 w15 w16se w16cid w16 w16cex wp14">
   <w:footnote w:type="separator" w:id="-1">
     <w:p>
       <w:r>
@@ -1784,38 +1364,8 @@
 </w:footnotes>
 </file>
 
-<file path=word/header1.xml><?xml version="1.0" encoding="utf-8"?>
-<w:hdr xmlns:wpc="http://schemas.microsoft.com/office/word/2010/wordprocessingCanvas" xmlns:mc="http://schemas.openxmlformats.org/markup-compatibility/2006" xmlns:o="urn:schemas-microsoft-com:office:office" xmlns:r="http://schemas.openxmlformats.org/officeDocument/2006/relationships" xmlns:m="http://schemas.openxmlformats.org/officeDocument/2006/math" xmlns:v="urn:schemas-microsoft-com:vml" xmlns:wp14="http://schemas.microsoft.com/office/word/2010/wordprocessingDrawing" xmlns:wp="http://schemas.openxmlformats.org/drawingml/2006/wordprocessingDrawing" xmlns:w10="urn:schemas-microsoft-com:office:word" xmlns:w="http://schemas.openxmlformats.org/wordprocessingml/2006/main" xmlns:w14="http://schemas.microsoft.com/office/word/2010/wordml" xmlns:w15="http://schemas.microsoft.com/office/word/2012/wordml" xmlns:wpg="http://schemas.microsoft.com/office/word/2010/wordprocessingGroup" xmlns:wpi="http://schemas.microsoft.com/office/word/2010/wordprocessingInk" xmlns:wne="http://schemas.microsoft.com/office/word/2006/wordml" xmlns:wps="http://schemas.microsoft.com/office/word/2010/wordprocessingShape" mc:Ignorable="w14 w15 wp14">
-  <w:p>
-    <w:pPr>
-      <w:pStyle w:val="Header"/>
-    </w:pPr>
-  </w:p>
-</w:hdr>
-</file>
-
-<file path=word/header2.xml><?xml version="1.0" encoding="utf-8"?>
-<w:hdr xmlns:wpc="http://schemas.microsoft.com/office/word/2010/wordprocessingCanvas" xmlns:mc="http://schemas.openxmlformats.org/markup-compatibility/2006" xmlns:o="urn:schemas-microsoft-com:office:office" xmlns:r="http://schemas.openxmlformats.org/officeDocument/2006/relationships" xmlns:m="http://schemas.openxmlformats.org/officeDocument/2006/math" xmlns:v="urn:schemas-microsoft-com:vml" xmlns:wp14="http://schemas.microsoft.com/office/word/2010/wordprocessingDrawing" xmlns:wp="http://schemas.openxmlformats.org/drawingml/2006/wordprocessingDrawing" xmlns:w10="urn:schemas-microsoft-com:office:word" xmlns:w="http://schemas.openxmlformats.org/wordprocessingml/2006/main" xmlns:w14="http://schemas.microsoft.com/office/word/2010/wordml" xmlns:w15="http://schemas.microsoft.com/office/word/2012/wordml" xmlns:wpg="http://schemas.microsoft.com/office/word/2010/wordprocessingGroup" xmlns:wpi="http://schemas.microsoft.com/office/word/2010/wordprocessingInk" xmlns:wne="http://schemas.microsoft.com/office/word/2006/wordml" xmlns:wps="http://schemas.microsoft.com/office/word/2010/wordprocessingShape" mc:Ignorable="w14 w15 wp14">
-  <w:p>
-    <w:pPr>
-      <w:pStyle w:val="Header"/>
-    </w:pPr>
-  </w:p>
-</w:hdr>
-</file>
-
-<file path=word/header3.xml><?xml version="1.0" encoding="utf-8"?>
-<w:hdr xmlns:wpc="http://schemas.microsoft.com/office/word/2010/wordprocessingCanvas" xmlns:mc="http://schemas.openxmlformats.org/markup-compatibility/2006" xmlns:o="urn:schemas-microsoft-com:office:office" xmlns:r="http://schemas.openxmlformats.org/officeDocument/2006/relationships" xmlns:m="http://schemas.openxmlformats.org/officeDocument/2006/math" xmlns:v="urn:schemas-microsoft-com:vml" xmlns:wp14="http://schemas.microsoft.com/office/word/2010/wordprocessingDrawing" xmlns:wp="http://schemas.openxmlformats.org/drawingml/2006/wordprocessingDrawing" xmlns:w10="urn:schemas-microsoft-com:office:word" xmlns:w="http://schemas.openxmlformats.org/wordprocessingml/2006/main" xmlns:w14="http://schemas.microsoft.com/office/word/2010/wordml" xmlns:w15="http://schemas.microsoft.com/office/word/2012/wordml" xmlns:wpg="http://schemas.microsoft.com/office/word/2010/wordprocessingGroup" xmlns:wpi="http://schemas.microsoft.com/office/word/2010/wordprocessingInk" xmlns:wne="http://schemas.microsoft.com/office/word/2006/wordml" xmlns:wps="http://schemas.microsoft.com/office/word/2010/wordprocessingShape" mc:Ignorable="w14 w15 wp14">
-  <w:p>
-    <w:pPr>
-      <w:pStyle w:val="Header"/>
-    </w:pPr>
-  </w:p>
-</w:hdr>
-</file>
-
 <file path=word/numbering.xml><?xml version="1.0" encoding="utf-8"?>
-<w:numbering xmlns:wpc="http://schemas.microsoft.com/office/word/2010/wordprocessingCanvas" xmlns:mc="http://schemas.openxmlformats.org/markup-compatibility/2006" xmlns:o="urn:schemas-microsoft-com:office:office" xmlns:r="http://schemas.openxmlformats.org/officeDocument/2006/relationships" xmlns:m="http://schemas.openxmlformats.org/officeDocument/2006/math" xmlns:v="urn:schemas-microsoft-com:vml" xmlns:wp14="http://schemas.microsoft.com/office/word/2010/wordprocessingDrawing" xmlns:wp="http://schemas.openxmlformats.org/drawingml/2006/wordprocessingDrawing" xmlns:w10="urn:schemas-microsoft-com:office:word" xmlns:w="http://schemas.openxmlformats.org/wordprocessingml/2006/main" xmlns:w14="http://schemas.microsoft.com/office/word/2010/wordml" xmlns:w15="http://schemas.microsoft.com/office/word/2012/wordml" xmlns:wpg="http://schemas.microsoft.com/office/word/2010/wordprocessingGroup" xmlns:wpi="http://schemas.microsoft.com/office/word/2010/wordprocessingInk" xmlns:wne="http://schemas.microsoft.com/office/word/2006/wordml" xmlns:wps="http://schemas.microsoft.com/office/word/2010/wordprocessingShape" mc:Ignorable="w14 w15 wp14">
+<w:numbering xmlns:wpc="http://schemas.microsoft.com/office/word/2010/wordprocessingCanvas" xmlns:cx="http://schemas.microsoft.com/office/drawing/2014/chartex" xmlns:cx1="http://schemas.microsoft.com/office/drawing/2015/9/8/chartex" xmlns:cx2="http://schemas.microsoft.com/office/drawing/2015/10/21/chartex" xmlns:cx3="http://schemas.microsoft.com/office/drawing/2016/5/9/chartex" xmlns:cx4="http://schemas.microsoft.com/office/drawing/2016/5/10/chartex" xmlns:cx5="http://schemas.microsoft.com/office/drawing/2016/5/11/chartex" xmlns:cx6="http://schemas.microsoft.com/office/drawing/2016/5/12/chartex" xmlns:cx7="http://schemas.microsoft.com/office/drawing/2016/5/13/chartex" xmlns:cx8="http://schemas.microsoft.com/office/drawing/2016/5/14/chartex" xmlns:mc="http://schemas.openxmlformats.org/markup-compatibility/2006" xmlns:aink="http://schemas.microsoft.com/office/drawing/2016/ink" xmlns:am3d="http://schemas.microsoft.com/office/drawing/2017/model3d" xmlns:o="urn:schemas-microsoft-com:office:office" xmlns:r="http://schemas.openxmlformats.org/officeDocument/2006/relationships" xmlns:m="http://schemas.openxmlformats.org/officeDocument/2006/math" xmlns:v="urn:schemas-microsoft-com:vml" xmlns:wp14="http://schemas.microsoft.com/office/word/2010/wordprocessingDrawing" xmlns:wp="http://schemas.openxmlformats.org/drawingml/2006/wordprocessingDrawing" xmlns:w10="urn:schemas-microsoft-com:office:word" xmlns:w="http://schemas.openxmlformats.org/wordprocessingml/2006/main" xmlns:w14="http://schemas.microsoft.com/office/word/2010/wordml" xmlns:w15="http://schemas.microsoft.com/office/word/2012/wordml" xmlns:w16cex="http://schemas.microsoft.com/office/word/2018/wordml/cex" xmlns:w16cid="http://schemas.microsoft.com/office/word/2016/wordml/cid" xmlns:w16="http://schemas.microsoft.com/office/word/2018/wordml" xmlns:w16se="http://schemas.microsoft.com/office/word/2015/wordml/symex" xmlns:wpg="http://schemas.microsoft.com/office/word/2010/wordprocessingGroup" xmlns:wpi="http://schemas.microsoft.com/office/word/2010/wordprocessingInk" xmlns:wne="http://schemas.microsoft.com/office/word/2006/wordml" xmlns:wps="http://schemas.microsoft.com/office/word/2010/wordprocessingShape" mc:Ignorable="w14 w15 w16se w16cid w16 w16cex wp14">
   <w:abstractNum w:abstractNumId="0" w15:restartNumberingAfterBreak="0">
     <w:nsid w:val="137063A6"/>
     <w:multiLevelType w:val="hybridMultilevel"/>
@@ -2168,7 +1718,7 @@
 </file>
 
 <file path=word/styles.xml><?xml version="1.0" encoding="utf-8"?>
-<w:styles xmlns:mc="http://schemas.openxmlformats.org/markup-compatibility/2006" xmlns:r="http://schemas.openxmlformats.org/officeDocument/2006/relationships" xmlns:w="http://schemas.openxmlformats.org/wordprocessingml/2006/main" xmlns:w14="http://schemas.microsoft.com/office/word/2010/wordml" xmlns:w15="http://schemas.microsoft.com/office/word/2012/wordml" mc:Ignorable="w14 w15">
+<w:styles xmlns:mc="http://schemas.openxmlformats.org/markup-compatibility/2006" xmlns:r="http://schemas.openxmlformats.org/officeDocument/2006/relationships" xmlns:w="http://schemas.openxmlformats.org/wordprocessingml/2006/main" xmlns:w14="http://schemas.microsoft.com/office/word/2010/wordml" xmlns:w15="http://schemas.microsoft.com/office/word/2012/wordml" xmlns:w16cex="http://schemas.microsoft.com/office/word/2018/wordml/cex" xmlns:w16cid="http://schemas.microsoft.com/office/word/2016/wordml/cid" xmlns:w16="http://schemas.microsoft.com/office/word/2018/wordml" xmlns:w16se="http://schemas.microsoft.com/office/word/2015/wordml/symex" mc:Ignorable="w14 w15 w16se w16cid w16 w16cex">
   <w:docDefaults>
     <w:rPrDefault>
       <w:rPr>
@@ -2184,7 +1734,7 @@
       </w:pPr>
     </w:pPrDefault>
   </w:docDefaults>
-  <w:latentStyles w:defLockedState="0" w:defUIPriority="99" w:defSemiHidden="0" w:defUnhideWhenUsed="0" w:defQFormat="0" w:count="371">
+  <w:latentStyles w:defLockedState="0" w:defUIPriority="99" w:defSemiHidden="0" w:defUnhideWhenUsed="0" w:defQFormat="0" w:count="376">
     <w:lsdException w:name="Normal" w:uiPriority="0" w:qFormat="1"/>
     <w:lsdException w:name="heading 1" w:uiPriority="9" w:qFormat="1"/>
     <w:lsdException w:name="heading 2" w:semiHidden="1" w:uiPriority="9" w:unhideWhenUsed="1" w:qFormat="1"/>
@@ -2556,6 +2106,11 @@
     <w:lsdException w:name="List Table 5 Dark Accent 6" w:uiPriority="50"/>
     <w:lsdException w:name="List Table 6 Colorful Accent 6" w:uiPriority="51"/>
     <w:lsdException w:name="List Table 7 Colorful Accent 6" w:uiPriority="52"/>
+    <w:lsdException w:name="Mention" w:semiHidden="1" w:unhideWhenUsed="1"/>
+    <w:lsdException w:name="Smart Hyperlink" w:semiHidden="1" w:unhideWhenUsed="1"/>
+    <w:lsdException w:name="Hashtag" w:semiHidden="1" w:unhideWhenUsed="1"/>
+    <w:lsdException w:name="Unresolved Mention" w:semiHidden="1" w:unhideWhenUsed="1"/>
+    <w:lsdException w:name="Smart Link" w:semiHidden="1" w:unhideWhenUsed="1"/>
   </w:latentStyles>
   <w:style w:type="paragraph" w:default="1" w:styleId="Normal">
     <w:name w:val="Normal"/>
@@ -2753,6 +2308,18 @@
       <w:sz w:val="32"/>
       <w:szCs w:val="32"/>
       <w:lang w:val="id-ID"/>
+    </w:rPr>
+  </w:style>
+  <w:style w:type="character" w:styleId="UnresolvedMention">
+    <w:name w:val="Unresolved Mention"/>
+    <w:basedOn w:val="DefaultParagraphFont"/>
+    <w:uiPriority w:val="99"/>
+    <w:semiHidden/>
+    <w:unhideWhenUsed/>
+    <w:rsid w:val="008F0BD6"/>
+    <w:rPr>
+      <w:color w:val="605E5C"/>
+      <w:shd w:val="clear" w:color="auto" w:fill="E1DFDD"/>
     </w:rPr>
   </w:style>
 </w:styles>

</xml_diff>